<commit_message>
doing some of the report and the commenting of the python notebook
</commit_message>
<xml_diff>
--- a/task4/task4.docx
+++ b/task4/task4.docx
@@ -16,30 +16,1536 @@
       </w:pPr>
     </w:p>
     <w:p>
-      <w:r>
-        <w:t xml:space="preserve">The CIFAR-10 dataset has 60000 32x32 images with 10 different classes. So, 6000 images per class. </w:t>
-      </w:r>
-    </w:p>
-    <w:p/>
-    <w:p>
-      <w:r>
-        <w:t xml:space="preserve">The classes </w:t>
-      </w:r>
-      <w:r>
+      <w:pPr>
+        <w:rPr>
+          <w:b/>
+          <w:bCs/>
+          <w:u w:val="single"/>
+        </w:rPr>
+      </w:pPr>
+      <w:r>
+        <w:rPr>
+          <w:b/>
+          <w:bCs/>
+          <w:u w:val="single"/>
+        </w:rPr>
+        <w:t>Intro:</w:t>
+      </w:r>
+    </w:p>
+    <w:p>
+      <w:pPr>
+        <w:rPr>
+          <w:rFonts w:ascii="Arial" w:hAnsi="Arial" w:cs="Arial"/>
+          <w:sz w:val="22"/>
+          <w:szCs w:val="22"/>
+        </w:rPr>
+      </w:pPr>
+      <w:r>
+        <w:rPr>
+          <w:rFonts w:ascii="Arial" w:hAnsi="Arial" w:cs="Arial"/>
+          <w:sz w:val="22"/>
+          <w:szCs w:val="22"/>
+        </w:rPr>
+        <w:t xml:space="preserve">For this task I will be creating a neural network using </w:t>
+      </w:r>
+      <w:proofErr w:type="spellStart"/>
+      <w:r>
+        <w:rPr>
+          <w:rFonts w:ascii="Arial" w:hAnsi="Arial" w:cs="Arial"/>
+          <w:sz w:val="22"/>
+          <w:szCs w:val="22"/>
+        </w:rPr>
+        <w:t>pytorch</w:t>
+      </w:r>
+      <w:proofErr w:type="spellEnd"/>
+      <w:r>
+        <w:rPr>
+          <w:rFonts w:ascii="Arial" w:hAnsi="Arial" w:cs="Arial"/>
+          <w:sz w:val="22"/>
+          <w:szCs w:val="22"/>
+        </w:rPr>
+        <w:t xml:space="preserve"> and analysing how different parameters such as the batch size and the learning rate have an impact on the loss and the accuracy of the model. I will also be analysing how different optimizers </w:t>
+      </w:r>
+      <w:r>
+        <w:rPr>
+          <w:rFonts w:ascii="Arial" w:hAnsi="Arial" w:cs="Arial"/>
+          <w:sz w:val="22"/>
+          <w:szCs w:val="22"/>
+        </w:rPr>
+        <w:t>affect</w:t>
+      </w:r>
+      <w:r>
+        <w:rPr>
+          <w:rFonts w:ascii="Arial" w:hAnsi="Arial" w:cs="Arial"/>
+          <w:sz w:val="22"/>
+          <w:szCs w:val="22"/>
+        </w:rPr>
+        <w:t xml:space="preserve"> the outcome of accuracy and the loss</w:t>
+      </w:r>
+      <w:r>
+        <w:rPr>
+          <w:rFonts w:ascii="Arial" w:hAnsi="Arial" w:cs="Arial"/>
+          <w:sz w:val="22"/>
+          <w:szCs w:val="22"/>
+        </w:rPr>
+        <w:t xml:space="preserve"> of the model, I will be using the optimizers Adam and stochastic gradient descent. </w:t>
+      </w:r>
+    </w:p>
+    <w:p>
+      <w:pPr>
+        <w:rPr>
+          <w:rFonts w:ascii="Arial" w:hAnsi="Arial" w:cs="Arial"/>
+          <w:sz w:val="22"/>
+          <w:szCs w:val="22"/>
+        </w:rPr>
+      </w:pPr>
+    </w:p>
+    <w:p>
+      <w:pPr>
+        <w:rPr>
+          <w:rFonts w:ascii="Arial" w:hAnsi="Arial" w:cs="Arial"/>
+          <w:b/>
+          <w:bCs/>
+          <w:sz w:val="22"/>
+          <w:szCs w:val="22"/>
+          <w:u w:val="single"/>
+        </w:rPr>
+      </w:pPr>
+      <w:r>
+        <w:rPr>
+          <w:rFonts w:ascii="Arial" w:hAnsi="Arial" w:cs="Arial"/>
+          <w:b/>
+          <w:bCs/>
+          <w:sz w:val="22"/>
+          <w:szCs w:val="22"/>
+          <w:u w:val="single"/>
+        </w:rPr>
+        <w:t>The Data I am working with:</w:t>
+      </w:r>
+    </w:p>
+    <w:p>
+      <w:pPr>
+        <w:rPr>
+          <w:rFonts w:ascii="Arial" w:hAnsi="Arial" w:cs="Arial"/>
+          <w:sz w:val="22"/>
+          <w:szCs w:val="22"/>
+        </w:rPr>
+      </w:pPr>
+      <w:r>
+        <w:rPr>
+          <w:rFonts w:ascii="Arial" w:hAnsi="Arial" w:cs="Arial"/>
+          <w:sz w:val="22"/>
+          <w:szCs w:val="22"/>
+        </w:rPr>
+        <w:t xml:space="preserve">The CIFAR-10 dataset has 60000 32x32 images with 10 different classes. So, 6000 images per class. The classes are plane, car, bird, cat, deer, dog, frog, horse, ship and truck and the task </w:t>
+      </w:r>
+      <w:r>
+        <w:rPr>
+          <w:rFonts w:ascii="Arial" w:hAnsi="Arial" w:cs="Arial"/>
+          <w:sz w:val="22"/>
+          <w:szCs w:val="22"/>
+        </w:rPr>
         <w:t>are</w:t>
       </w:r>
       <w:r>
-        <w:t xml:space="preserve"> plane, car, bird, cat, deer, dog, frog, horse, ship and truck and the task </w:t>
+        <w:rPr>
+          <w:rFonts w:ascii="Arial" w:hAnsi="Arial" w:cs="Arial"/>
+          <w:sz w:val="22"/>
+          <w:szCs w:val="22"/>
+        </w:rPr>
+        <w:t xml:space="preserve"> to create a neural network for this dataset.</w:t>
+      </w:r>
+      <w:r>
+        <w:rPr>
+          <w:rFonts w:ascii="Arial" w:hAnsi="Arial" w:cs="Arial"/>
+          <w:sz w:val="22"/>
+          <w:szCs w:val="22"/>
+        </w:rPr>
+        <w:t xml:space="preserve"> </w:t>
+      </w:r>
+      <w:r>
+        <w:rPr>
+          <w:rFonts w:ascii="Arial" w:hAnsi="Arial" w:cs="Arial"/>
+          <w:sz w:val="22"/>
+          <w:szCs w:val="22"/>
+        </w:rPr>
+        <w:t>So,</w:t>
+      </w:r>
+      <w:r>
+        <w:rPr>
+          <w:rFonts w:ascii="Arial" w:hAnsi="Arial" w:cs="Arial"/>
+          <w:sz w:val="22"/>
+          <w:szCs w:val="22"/>
+        </w:rPr>
+        <w:t xml:space="preserve"> my program will see how high I can get my accuracy whilst teaching my model and then testing on a dataset. </w:t>
+      </w:r>
+    </w:p>
+    <w:p>
+      <w:pPr>
+        <w:rPr>
+          <w:rFonts w:ascii="Arial" w:hAnsi="Arial" w:cs="Arial"/>
+          <w:sz w:val="22"/>
+          <w:szCs w:val="22"/>
+        </w:rPr>
+      </w:pPr>
+    </w:p>
+    <w:p>
+      <w:pPr>
+        <w:rPr>
+          <w:rFonts w:ascii="Arial" w:hAnsi="Arial" w:cs="Arial"/>
+          <w:sz w:val="22"/>
+          <w:szCs w:val="22"/>
+        </w:rPr>
+      </w:pPr>
+      <w:r>
+        <w:rPr>
+          <w:rFonts w:ascii="Arial" w:hAnsi="Arial" w:cs="Arial"/>
+          <w:sz w:val="22"/>
+          <w:szCs w:val="22"/>
+        </w:rPr>
+        <w:t xml:space="preserve">The dataset given to us has 2 files. One is the train file which contains 50000 images to train with and the other to test with has 10000 images. </w:t>
+      </w:r>
+    </w:p>
+    <w:p>
+      <w:pPr>
+        <w:rPr>
+          <w:rFonts w:ascii="Arial" w:hAnsi="Arial" w:cs="Arial"/>
+          <w:sz w:val="22"/>
+          <w:szCs w:val="22"/>
+        </w:rPr>
+      </w:pPr>
+    </w:p>
+    <w:p>
+      <w:pPr>
+        <w:rPr>
+          <w:rFonts w:ascii="Arial" w:hAnsi="Arial" w:cs="Arial"/>
+          <w:sz w:val="22"/>
+          <w:szCs w:val="22"/>
+        </w:rPr>
+      </w:pPr>
+      <w:r>
+        <w:rPr>
+          <w:rFonts w:ascii="Arial" w:hAnsi="Arial" w:cs="Arial"/>
+          <w:sz w:val="22"/>
+          <w:szCs w:val="22"/>
+        </w:rPr>
+        <w:t xml:space="preserve">So </w:t>
+      </w:r>
+      <w:proofErr w:type="spellStart"/>
+      <w:r>
+        <w:rPr>
+          <w:rFonts w:ascii="Arial" w:hAnsi="Arial" w:cs="Arial"/>
+          <w:sz w:val="22"/>
+          <w:szCs w:val="22"/>
+        </w:rPr>
+        <w:t>pytorch</w:t>
+      </w:r>
+      <w:proofErr w:type="spellEnd"/>
+      <w:r>
+        <w:rPr>
+          <w:rFonts w:ascii="Arial" w:hAnsi="Arial" w:cs="Arial"/>
+          <w:sz w:val="22"/>
+          <w:szCs w:val="22"/>
+        </w:rPr>
+        <w:t xml:space="preserve"> tends to work in tensors so I once I import the </w:t>
       </w:r>
       <w:proofErr w:type="gramStart"/>
       <w:r>
-        <w:t>is</w:t>
+        <w:rPr>
+          <w:rFonts w:ascii="Arial" w:hAnsi="Arial" w:cs="Arial"/>
+          <w:sz w:val="22"/>
+          <w:szCs w:val="22"/>
+        </w:rPr>
+        <w:t>data</w:t>
       </w:r>
       <w:proofErr w:type="gramEnd"/>
       <w:r>
-        <w:t xml:space="preserve"> to create a neural network for this dataset.</w:t>
-      </w:r>
-    </w:p>
+        <w:rPr>
+          <w:rFonts w:ascii="Arial" w:hAnsi="Arial" w:cs="Arial"/>
+          <w:sz w:val="22"/>
+          <w:szCs w:val="22"/>
+        </w:rPr>
+        <w:t xml:space="preserve"> I have to transform</w:t>
+      </w:r>
+      <w:r>
+        <w:rPr>
+          <w:rFonts w:ascii="Arial" w:hAnsi="Arial" w:cs="Arial"/>
+          <w:sz w:val="22"/>
+          <w:szCs w:val="22"/>
+        </w:rPr>
+        <w:t xml:space="preserve"> </w:t>
+      </w:r>
+      <w:r>
+        <w:rPr>
+          <w:rFonts w:ascii="Arial" w:hAnsi="Arial" w:cs="Arial"/>
+          <w:sz w:val="22"/>
+          <w:szCs w:val="22"/>
+        </w:rPr>
+        <w:t>the data into tensors to be able to run the torch functions on it. To do this</w:t>
+      </w:r>
+      <w:r>
+        <w:rPr>
+          <w:rFonts w:ascii="Arial" w:hAnsi="Arial" w:cs="Arial"/>
+          <w:sz w:val="22"/>
+          <w:szCs w:val="22"/>
+        </w:rPr>
+        <w:t xml:space="preserve"> I used the </w:t>
+      </w:r>
+      <w:proofErr w:type="spellStart"/>
+      <w:proofErr w:type="gramStart"/>
+      <w:r>
+        <w:rPr>
+          <w:rFonts w:ascii="Arial" w:hAnsi="Arial" w:cs="Arial"/>
+          <w:sz w:val="22"/>
+          <w:szCs w:val="22"/>
+        </w:rPr>
+        <w:t>transforms.Compose</w:t>
+      </w:r>
+      <w:proofErr w:type="spellEnd"/>
+      <w:proofErr w:type="gramEnd"/>
+      <w:r>
+        <w:rPr>
+          <w:rFonts w:ascii="Arial" w:hAnsi="Arial" w:cs="Arial"/>
+          <w:sz w:val="22"/>
+          <w:szCs w:val="22"/>
+        </w:rPr>
+        <w:t xml:space="preserve">() function from the </w:t>
+      </w:r>
+      <w:proofErr w:type="spellStart"/>
+      <w:r>
+        <w:rPr>
+          <w:rFonts w:ascii="Arial" w:hAnsi="Arial" w:cs="Arial"/>
+          <w:sz w:val="22"/>
+          <w:szCs w:val="22"/>
+        </w:rPr>
+        <w:t>torchvision.transforms</w:t>
+      </w:r>
+      <w:proofErr w:type="spellEnd"/>
+      <w:r>
+        <w:rPr>
+          <w:rFonts w:ascii="Arial" w:hAnsi="Arial" w:cs="Arial"/>
+          <w:sz w:val="22"/>
+          <w:szCs w:val="22"/>
+        </w:rPr>
+        <w:t xml:space="preserve"> library. The reason we transform to tensors is because we want to be able to run the program on the GPU to speed up testing and have more computing power, but tensors are very similar to </w:t>
+      </w:r>
+      <w:proofErr w:type="spellStart"/>
+      <w:r>
+        <w:rPr>
+          <w:rFonts w:ascii="Arial" w:hAnsi="Arial" w:cs="Arial"/>
+          <w:sz w:val="22"/>
+          <w:szCs w:val="22"/>
+        </w:rPr>
+        <w:t>numpy</w:t>
+      </w:r>
+      <w:proofErr w:type="spellEnd"/>
+      <w:r>
+        <w:rPr>
+          <w:rFonts w:ascii="Arial" w:hAnsi="Arial" w:cs="Arial"/>
+          <w:sz w:val="22"/>
+          <w:szCs w:val="22"/>
+        </w:rPr>
+        <w:t xml:space="preserve"> </w:t>
+      </w:r>
+      <w:r>
+        <w:rPr>
+          <w:rFonts w:ascii="Arial" w:hAnsi="Arial" w:cs="Arial"/>
+          <w:sz w:val="22"/>
+          <w:szCs w:val="22"/>
+        </w:rPr>
+        <w:t>arrays,</w:t>
+      </w:r>
+      <w:r>
+        <w:rPr>
+          <w:rFonts w:ascii="Arial" w:hAnsi="Arial" w:cs="Arial"/>
+          <w:sz w:val="22"/>
+          <w:szCs w:val="22"/>
+        </w:rPr>
+        <w:t xml:space="preserve"> so it is quite familiar to work with.</w:t>
+      </w:r>
+    </w:p>
+    <w:p>
+      <w:pPr>
+        <w:rPr>
+          <w:rFonts w:ascii="Arial" w:hAnsi="Arial" w:cs="Arial"/>
+          <w:sz w:val="22"/>
+          <w:szCs w:val="22"/>
+        </w:rPr>
+      </w:pPr>
+    </w:p>
+    <w:p>
+      <w:pPr>
+        <w:rPr>
+          <w:rFonts w:ascii="Arial" w:hAnsi="Arial" w:cs="Arial"/>
+          <w:sz w:val="22"/>
+          <w:szCs w:val="22"/>
+        </w:rPr>
+      </w:pPr>
+      <w:r>
+        <w:rPr>
+          <w:rFonts w:ascii="Arial" w:hAnsi="Arial" w:cs="Arial"/>
+          <w:sz w:val="22"/>
+          <w:szCs w:val="22"/>
+        </w:rPr>
+        <w:t xml:space="preserve">After creating the </w:t>
+      </w:r>
+      <w:r>
+        <w:rPr>
+          <w:rFonts w:ascii="Arial" w:hAnsi="Arial" w:cs="Arial"/>
+          <w:sz w:val="22"/>
+          <w:szCs w:val="22"/>
+        </w:rPr>
+        <w:t xml:space="preserve">function to transform the data I then downloaded the CIFAR10 files to begin working on the code and once I imported it, using </w:t>
+      </w:r>
+      <w:proofErr w:type="gramStart"/>
+      <w:r>
+        <w:rPr>
+          <w:rFonts w:ascii="Arial" w:hAnsi="Arial" w:cs="Arial"/>
+          <w:sz w:val="22"/>
+          <w:szCs w:val="22"/>
+        </w:rPr>
+        <w:t>torchvision.datasets</w:t>
+      </w:r>
+      <w:proofErr w:type="gramEnd"/>
+      <w:r>
+        <w:rPr>
+          <w:rFonts w:ascii="Arial" w:hAnsi="Arial" w:cs="Arial"/>
+          <w:sz w:val="22"/>
+          <w:szCs w:val="22"/>
+        </w:rPr>
+        <w:t>.CIFAR10,  I set up my training and testing datasets so I can validate results at the end after we train the model.</w:t>
+      </w:r>
+    </w:p>
+    <w:p>
+      <w:pPr>
+        <w:rPr>
+          <w:rFonts w:ascii="Arial" w:hAnsi="Arial" w:cs="Arial"/>
+          <w:sz w:val="22"/>
+          <w:szCs w:val="22"/>
+        </w:rPr>
+      </w:pPr>
+    </w:p>
+    <w:p>
+      <w:pPr>
+        <w:rPr>
+          <w:rFonts w:ascii="Arial" w:hAnsi="Arial" w:cs="Arial"/>
+          <w:sz w:val="22"/>
+          <w:szCs w:val="22"/>
+        </w:rPr>
+      </w:pPr>
+      <w:r>
+        <w:rPr>
+          <w:rFonts w:ascii="Arial" w:hAnsi="Arial" w:cs="Arial"/>
+          <w:sz w:val="22"/>
+          <w:szCs w:val="22"/>
+        </w:rPr>
+        <w:t xml:space="preserve">To check I had the correct dataset I decided to experiment with it by displaying to images to see what I am working </w:t>
+      </w:r>
+      <w:r>
+        <w:rPr>
+          <w:rFonts w:ascii="Arial" w:hAnsi="Arial" w:cs="Arial"/>
+          <w:sz w:val="22"/>
+          <w:szCs w:val="22"/>
+        </w:rPr>
+        <w:t>with,</w:t>
+      </w:r>
+      <w:r>
+        <w:rPr>
+          <w:rFonts w:ascii="Arial" w:hAnsi="Arial" w:cs="Arial"/>
+          <w:sz w:val="22"/>
+          <w:szCs w:val="22"/>
+        </w:rPr>
+        <w:t xml:space="preserve"> and I made a function that used matplotlib to display random images and got an output like this:</w:t>
+      </w:r>
+    </w:p>
+    <w:p>
+      <w:pPr>
+        <w:rPr>
+          <w:rFonts w:ascii="Arial" w:hAnsi="Arial" w:cs="Arial"/>
+          <w:sz w:val="22"/>
+          <w:szCs w:val="22"/>
+        </w:rPr>
+      </w:pPr>
+      <w:r>
+        <w:rPr>
+          <w:rFonts w:ascii="Arial" w:hAnsi="Arial" w:cs="Arial"/>
+          <w:noProof/>
+          <w:sz w:val="22"/>
+          <w:szCs w:val="22"/>
+        </w:rPr>
+        <w:drawing>
+          <wp:inline distT="0" distB="0" distL="0" distR="0" wp14:anchorId="124C5FD2" wp14:editId="46382FE8">
+            <wp:extent cx="5731510" cy="1510030"/>
+            <wp:effectExtent l="0" t="0" r="0" b="1270"/>
+            <wp:docPr id="1" name="Picture 1" descr="A picture containing text&#10;&#10;Description automatically generated"/>
+            <wp:cNvGraphicFramePr>
+              <a:graphicFrameLocks xmlns:a="http://schemas.openxmlformats.org/drawingml/2006/main" noChangeAspect="1"/>
+            </wp:cNvGraphicFramePr>
+            <a:graphic xmlns:a="http://schemas.openxmlformats.org/drawingml/2006/main">
+              <a:graphicData uri="http://schemas.openxmlformats.org/drawingml/2006/picture">
+                <pic:pic xmlns:pic="http://schemas.openxmlformats.org/drawingml/2006/picture">
+                  <pic:nvPicPr>
+                    <pic:cNvPr id="1" name="Picture 1" descr="A picture containing text&#10;&#10;Description automatically generated"/>
+                    <pic:cNvPicPr/>
+                  </pic:nvPicPr>
+                  <pic:blipFill>
+                    <a:blip r:embed="rId7" cstate="print">
+                      <a:extLst>
+                        <a:ext uri="{28A0092B-C50C-407E-A947-70E740481C1C}">
+                          <a14:useLocalDpi xmlns:a14="http://schemas.microsoft.com/office/drawing/2010/main" val="0"/>
+                        </a:ext>
+                      </a:extLst>
+                    </a:blip>
+                    <a:stretch>
+                      <a:fillRect/>
+                    </a:stretch>
+                  </pic:blipFill>
+                  <pic:spPr>
+                    <a:xfrm>
+                      <a:off x="0" y="0"/>
+                      <a:ext cx="5731510" cy="1510030"/>
+                    </a:xfrm>
+                    <a:prstGeom prst="rect">
+                      <a:avLst/>
+                    </a:prstGeom>
+                  </pic:spPr>
+                </pic:pic>
+              </a:graphicData>
+            </a:graphic>
+          </wp:inline>
+        </w:drawing>
+      </w:r>
+    </w:p>
+    <w:p>
+      <w:pPr>
+        <w:rPr>
+          <w:rFonts w:ascii="Arial" w:hAnsi="Arial" w:cs="Arial"/>
+          <w:sz w:val="22"/>
+          <w:szCs w:val="22"/>
+        </w:rPr>
+      </w:pPr>
+    </w:p>
+    <w:p>
+      <w:pPr>
+        <w:rPr>
+          <w:rFonts w:ascii="Arial" w:hAnsi="Arial" w:cs="Arial"/>
+          <w:sz w:val="22"/>
+          <w:szCs w:val="22"/>
+        </w:rPr>
+      </w:pPr>
+      <w:r>
+        <w:rPr>
+          <w:rFonts w:ascii="Arial" w:hAnsi="Arial" w:cs="Arial"/>
+          <w:sz w:val="22"/>
+          <w:szCs w:val="22"/>
+        </w:rPr>
+        <w:t>This shows the type of pictures we are working with are very pixilated and helped me to understand the model, what we are working with and gave me ideas of how to maybe lay out the neural network.</w:t>
+      </w:r>
+    </w:p>
+    <w:p>
+      <w:pPr>
+        <w:rPr>
+          <w:rFonts w:ascii="Arial" w:hAnsi="Arial" w:cs="Arial"/>
+          <w:sz w:val="22"/>
+          <w:szCs w:val="22"/>
+        </w:rPr>
+      </w:pPr>
+    </w:p>
+    <w:p>
+      <w:pPr>
+        <w:rPr>
+          <w:rFonts w:ascii="Arial" w:hAnsi="Arial" w:cs="Arial"/>
+          <w:sz w:val="22"/>
+          <w:szCs w:val="22"/>
+        </w:rPr>
+      </w:pPr>
+    </w:p>
+    <w:p>
+      <w:pPr>
+        <w:rPr>
+          <w:rFonts w:ascii="Arial" w:hAnsi="Arial" w:cs="Arial"/>
+          <w:sz w:val="22"/>
+          <w:szCs w:val="22"/>
+        </w:rPr>
+      </w:pPr>
+    </w:p>
+    <w:p>
+      <w:pPr>
+        <w:rPr>
+          <w:rFonts w:ascii="Arial" w:hAnsi="Arial" w:cs="Arial"/>
+          <w:sz w:val="22"/>
+          <w:szCs w:val="22"/>
+        </w:rPr>
+      </w:pPr>
+    </w:p>
+    <w:p>
+      <w:pPr>
+        <w:rPr>
+          <w:rFonts w:ascii="Arial" w:hAnsi="Arial" w:cs="Arial"/>
+          <w:sz w:val="22"/>
+          <w:szCs w:val="22"/>
+        </w:rPr>
+      </w:pPr>
+    </w:p>
+    <w:p>
+      <w:pPr>
+        <w:rPr>
+          <w:rFonts w:ascii="Arial" w:hAnsi="Arial" w:cs="Arial"/>
+          <w:sz w:val="22"/>
+          <w:szCs w:val="22"/>
+        </w:rPr>
+      </w:pPr>
+    </w:p>
+    <w:p>
+      <w:pPr>
+        <w:rPr>
+          <w:rFonts w:ascii="Arial" w:hAnsi="Arial" w:cs="Arial"/>
+          <w:sz w:val="22"/>
+          <w:szCs w:val="22"/>
+        </w:rPr>
+      </w:pPr>
+    </w:p>
+    <w:p>
+      <w:pPr>
+        <w:rPr>
+          <w:rFonts w:ascii="Arial" w:hAnsi="Arial" w:cs="Arial"/>
+          <w:sz w:val="22"/>
+          <w:szCs w:val="22"/>
+        </w:rPr>
+      </w:pPr>
+    </w:p>
+    <w:p>
+      <w:pPr>
+        <w:rPr>
+          <w:rFonts w:ascii="Arial" w:hAnsi="Arial" w:cs="Arial"/>
+          <w:sz w:val="22"/>
+          <w:szCs w:val="22"/>
+        </w:rPr>
+      </w:pPr>
+      <w:r>
+        <w:rPr>
+          <w:rFonts w:ascii="Arial" w:hAnsi="Arial" w:cs="Arial"/>
+          <w:sz w:val="22"/>
+          <w:szCs w:val="22"/>
+        </w:rPr>
+        <w:lastRenderedPageBreak/>
+        <w:t>Building the Model:</w:t>
+      </w:r>
+    </w:p>
+    <w:p>
+      <w:pPr>
+        <w:rPr>
+          <w:rFonts w:ascii="Arial" w:hAnsi="Arial" w:cs="Arial"/>
+          <w:sz w:val="22"/>
+          <w:szCs w:val="22"/>
+        </w:rPr>
+      </w:pPr>
+    </w:p>
+    <w:p>
+      <w:pPr>
+        <w:rPr>
+          <w:rFonts w:ascii="Arial" w:hAnsi="Arial" w:cs="Arial"/>
+          <w:sz w:val="22"/>
+          <w:szCs w:val="22"/>
+        </w:rPr>
+      </w:pPr>
+      <w:r>
+        <w:rPr>
+          <w:rFonts w:ascii="Arial" w:hAnsi="Arial" w:cs="Arial"/>
+          <w:sz w:val="22"/>
+          <w:szCs w:val="22"/>
+        </w:rPr>
+        <w:t>To build the model I did a bit of research and came across this article</w:t>
+      </w:r>
+      <w:r>
+        <w:rPr>
+          <w:rStyle w:val="FootnoteReference"/>
+          <w:rFonts w:ascii="Arial" w:hAnsi="Arial" w:cs="Arial"/>
+          <w:sz w:val="22"/>
+          <w:szCs w:val="22"/>
+        </w:rPr>
+        <w:footnoteReference w:id="1"/>
+      </w:r>
+      <w:r>
+        <w:rPr>
+          <w:rFonts w:ascii="Arial" w:hAnsi="Arial" w:cs="Arial"/>
+          <w:sz w:val="22"/>
+          <w:szCs w:val="22"/>
+        </w:rPr>
+        <w:t xml:space="preserve"> and the coding they used was in </w:t>
+      </w:r>
+      <w:r>
+        <w:rPr>
+          <w:rFonts w:ascii="Arial" w:hAnsi="Arial" w:cs="Arial"/>
+          <w:sz w:val="22"/>
+          <w:szCs w:val="22"/>
+        </w:rPr>
+        <w:t>tensor</w:t>
+      </w:r>
+      <w:r>
+        <w:rPr>
+          <w:rFonts w:ascii="Arial" w:hAnsi="Arial" w:cs="Arial"/>
+          <w:sz w:val="22"/>
+          <w:szCs w:val="22"/>
+        </w:rPr>
+        <w:t xml:space="preserve"> flow, which we are not using in this module, so I just ignored the coding and looked at the diagrams in the article which explained the convolutional neural network and used this diagram to guide me through it</w:t>
+      </w:r>
+    </w:p>
+    <w:p>
+      <w:pPr>
+        <w:rPr>
+          <w:rFonts w:ascii="Arial" w:hAnsi="Arial" w:cs="Arial"/>
+          <w:sz w:val="22"/>
+          <w:szCs w:val="22"/>
+        </w:rPr>
+      </w:pPr>
+      <w:r>
+        <w:rPr>
+          <w:rFonts w:ascii="Arial" w:hAnsi="Arial" w:cs="Arial"/>
+          <w:noProof/>
+          <w:sz w:val="22"/>
+          <w:szCs w:val="22"/>
+        </w:rPr>
+        <w:drawing>
+          <wp:inline distT="0" distB="0" distL="0" distR="0" wp14:anchorId="5F7F4970" wp14:editId="781BBDCA">
+            <wp:extent cx="4844374" cy="2243461"/>
+            <wp:effectExtent l="0" t="0" r="0" b="4445"/>
+            <wp:docPr id="2" name="Picture 2" descr="A picture containing chart&#10;&#10;Description automatically generated"/>
+            <wp:cNvGraphicFramePr>
+              <a:graphicFrameLocks xmlns:a="http://schemas.openxmlformats.org/drawingml/2006/main" noChangeAspect="1"/>
+            </wp:cNvGraphicFramePr>
+            <a:graphic xmlns:a="http://schemas.openxmlformats.org/drawingml/2006/main">
+              <a:graphicData uri="http://schemas.openxmlformats.org/drawingml/2006/picture">
+                <pic:pic xmlns:pic="http://schemas.openxmlformats.org/drawingml/2006/picture">
+                  <pic:nvPicPr>
+                    <pic:cNvPr id="2" name="Picture 2" descr="A picture containing chart&#10;&#10;Description automatically generated"/>
+                    <pic:cNvPicPr/>
+                  </pic:nvPicPr>
+                  <pic:blipFill>
+                    <a:blip r:embed="rId8" cstate="print">
+                      <a:extLst>
+                        <a:ext uri="{28A0092B-C50C-407E-A947-70E740481C1C}">
+                          <a14:useLocalDpi xmlns:a14="http://schemas.microsoft.com/office/drawing/2010/main" val="0"/>
+                        </a:ext>
+                      </a:extLst>
+                    </a:blip>
+                    <a:stretch>
+                      <a:fillRect/>
+                    </a:stretch>
+                  </pic:blipFill>
+                  <pic:spPr>
+                    <a:xfrm>
+                      <a:off x="0" y="0"/>
+                      <a:ext cx="4875685" cy="2257961"/>
+                    </a:xfrm>
+                    <a:prstGeom prst="rect">
+                      <a:avLst/>
+                    </a:prstGeom>
+                  </pic:spPr>
+                </pic:pic>
+              </a:graphicData>
+            </a:graphic>
+          </wp:inline>
+        </w:drawing>
+      </w:r>
+    </w:p>
+    <w:p>
+      <w:pPr>
+        <w:rPr>
+          <w:rFonts w:ascii="Arial" w:hAnsi="Arial" w:cs="Arial"/>
+          <w:sz w:val="22"/>
+          <w:szCs w:val="22"/>
+        </w:rPr>
+      </w:pPr>
+      <w:r>
+        <w:rPr>
+          <w:rFonts w:ascii="Arial" w:hAnsi="Arial" w:cs="Arial"/>
+          <w:sz w:val="22"/>
+          <w:szCs w:val="22"/>
+        </w:rPr>
+        <w:t xml:space="preserve">With the diagram above and lecture 9 I managed to understand the concept of convolutional neural networks and how they work. </w:t>
+      </w:r>
+      <w:r>
+        <w:rPr>
+          <w:rFonts w:ascii="Arial" w:hAnsi="Arial" w:cs="Arial"/>
+          <w:sz w:val="22"/>
+          <w:szCs w:val="22"/>
+        </w:rPr>
+        <w:t>So,</w:t>
+      </w:r>
+      <w:r>
+        <w:rPr>
+          <w:rFonts w:ascii="Arial" w:hAnsi="Arial" w:cs="Arial"/>
+          <w:sz w:val="22"/>
+          <w:szCs w:val="22"/>
+        </w:rPr>
+        <w:t xml:space="preserve"> I decided to go </w:t>
+      </w:r>
+      <w:r>
+        <w:rPr>
+          <w:rFonts w:ascii="Arial" w:hAnsi="Arial" w:cs="Arial"/>
+          <w:sz w:val="22"/>
+          <w:szCs w:val="22"/>
+        </w:rPr>
+        <w:t>with the filter size</w:t>
+      </w:r>
+      <w:r>
+        <w:rPr>
+          <w:rFonts w:ascii="Arial" w:hAnsi="Arial" w:cs="Arial"/>
+          <w:sz w:val="22"/>
+          <w:szCs w:val="22"/>
+        </w:rPr>
+        <w:t xml:space="preserve"> </w:t>
+      </w:r>
+      <w:proofErr w:type="gramStart"/>
+      <w:r>
+        <w:rPr>
+          <w:rFonts w:ascii="Arial" w:hAnsi="Arial" w:cs="Arial"/>
+          <w:sz w:val="22"/>
+          <w:szCs w:val="22"/>
+        </w:rPr>
+        <w:t>5</w:t>
+      </w:r>
+      <w:r>
+        <w:rPr>
+          <w:rFonts w:ascii="Arial" w:hAnsi="Arial" w:cs="Arial"/>
+          <w:sz w:val="22"/>
+          <w:szCs w:val="22"/>
+        </w:rPr>
+        <w:t>x</w:t>
+      </w:r>
+      <w:r>
+        <w:rPr>
+          <w:rFonts w:ascii="Arial" w:hAnsi="Arial" w:cs="Arial"/>
+          <w:sz w:val="22"/>
+          <w:szCs w:val="22"/>
+        </w:rPr>
+        <w:t>5</w:t>
+      </w:r>
+      <w:proofErr w:type="gramEnd"/>
+      <w:r>
+        <w:rPr>
+          <w:rFonts w:ascii="Arial" w:hAnsi="Arial" w:cs="Arial"/>
+          <w:sz w:val="22"/>
+          <w:szCs w:val="22"/>
+        </w:rPr>
+        <w:t xml:space="preserve"> and I used the input size which is 32x32 and the filter size to work out the </w:t>
+      </w:r>
+      <w:r>
+        <w:rPr>
+          <w:rFonts w:ascii="Arial" w:hAnsi="Arial" w:cs="Arial"/>
+          <w:sz w:val="22"/>
+          <w:szCs w:val="22"/>
+        </w:rPr>
+        <w:t>output</w:t>
+      </w:r>
+      <w:r>
+        <w:rPr>
+          <w:rFonts w:ascii="Arial" w:hAnsi="Arial" w:cs="Arial"/>
+          <w:sz w:val="22"/>
+          <w:szCs w:val="22"/>
+        </w:rPr>
+        <w:t xml:space="preserve"> size. </w:t>
+      </w:r>
+    </w:p>
+    <w:p>
+      <w:pPr>
+        <w:rPr>
+          <w:rFonts w:ascii="Arial" w:hAnsi="Arial" w:cs="Arial"/>
+          <w:sz w:val="22"/>
+          <w:szCs w:val="22"/>
+        </w:rPr>
+      </w:pPr>
+    </w:p>
+    <w:p>
+      <w:pPr>
+        <w:rPr>
+          <w:rFonts w:ascii="Arial" w:hAnsi="Arial" w:cs="Arial"/>
+          <w:sz w:val="22"/>
+          <w:szCs w:val="22"/>
+        </w:rPr>
+      </w:pPr>
+      <w:r>
+        <w:rPr>
+          <w:rFonts w:ascii="Arial" w:hAnsi="Arial" w:cs="Arial"/>
+          <w:sz w:val="22"/>
+          <w:szCs w:val="22"/>
+        </w:rPr>
+        <w:t>The formula</w:t>
+      </w:r>
+      <w:r>
+        <w:rPr>
+          <w:rFonts w:ascii="Arial" w:hAnsi="Arial" w:cs="Arial"/>
+          <w:sz w:val="22"/>
+          <w:szCs w:val="22"/>
+        </w:rPr>
+        <w:t xml:space="preserve"> </w:t>
+      </w:r>
+      <w:r>
+        <w:rPr>
+          <w:rFonts w:ascii="Arial" w:hAnsi="Arial" w:cs="Arial"/>
+          <w:sz w:val="22"/>
+          <w:szCs w:val="22"/>
+        </w:rPr>
+        <w:t>(found in lecture 9 slide 46):</w:t>
+      </w:r>
+      <w:r>
+        <w:rPr>
+          <w:rFonts w:ascii="Times New Roman" w:eastAsia="Times New Roman" w:hAnsi="Times New Roman" w:cs="Times New Roman"/>
+          <w:lang w:eastAsia="en-GB"/>
+        </w:rPr>
+        <w:t xml:space="preserve"> (</w:t>
+      </w:r>
+      <w:proofErr w:type="spellStart"/>
+      <w:r>
+        <w:rPr>
+          <w:rFonts w:ascii="Times New Roman" w:eastAsia="Times New Roman" w:hAnsi="Times New Roman" w:cs="Times New Roman"/>
+          <w:lang w:eastAsia="en-GB"/>
+        </w:rPr>
+        <w:t>w</w:t>
+      </w:r>
+      <w:r>
+        <w:rPr>
+          <w:rFonts w:ascii="Times New Roman" w:eastAsia="Times New Roman" w:hAnsi="Times New Roman" w:cs="Times New Roman"/>
+          <w:vertAlign w:val="subscript"/>
+          <w:lang w:eastAsia="en-GB"/>
+        </w:rPr>
+        <w:t>i</w:t>
+      </w:r>
+      <w:proofErr w:type="spellEnd"/>
+      <w:r>
+        <w:rPr>
+          <w:rFonts w:ascii="Times New Roman" w:eastAsia="Times New Roman" w:hAnsi="Times New Roman" w:cs="Times New Roman"/>
+          <w:lang w:eastAsia="en-GB"/>
+        </w:rPr>
+        <w:t xml:space="preserve"> − F + 2P)/S + 1</w:t>
+      </w:r>
+      <w:r>
+        <w:rPr>
+          <w:rFonts w:ascii="Arial" w:hAnsi="Arial" w:cs="Arial"/>
+          <w:sz w:val="22"/>
+          <w:szCs w:val="22"/>
+        </w:rPr>
+        <w:t xml:space="preserve"> = </w:t>
+      </w:r>
+      <w:r>
+        <w:rPr>
+          <w:rFonts w:ascii="Arial" w:hAnsi="Arial" w:cs="Arial"/>
+          <w:sz w:val="22"/>
+          <w:szCs w:val="22"/>
+        </w:rPr>
+        <w:t>output</w:t>
+      </w:r>
+      <w:r>
+        <w:rPr>
+          <w:rFonts w:ascii="Arial" w:hAnsi="Arial" w:cs="Arial"/>
+          <w:sz w:val="22"/>
+          <w:szCs w:val="22"/>
+        </w:rPr>
+        <w:t xml:space="preserve"> size where </w:t>
+      </w:r>
+      <w:proofErr w:type="spellStart"/>
+      <w:r>
+        <w:rPr>
+          <w:rFonts w:ascii="Arial" w:hAnsi="Arial" w:cs="Arial"/>
+          <w:sz w:val="22"/>
+          <w:szCs w:val="22"/>
+        </w:rPr>
+        <w:t>w</w:t>
+      </w:r>
+      <w:r>
+        <w:rPr>
+          <w:rFonts w:ascii="Arial" w:hAnsi="Arial" w:cs="Arial"/>
+          <w:sz w:val="22"/>
+          <w:szCs w:val="22"/>
+          <w:vertAlign w:val="subscript"/>
+        </w:rPr>
+        <w:t>i</w:t>
+      </w:r>
+      <w:proofErr w:type="spellEnd"/>
+      <w:r>
+        <w:rPr>
+          <w:rFonts w:ascii="Arial" w:hAnsi="Arial" w:cs="Arial"/>
+          <w:sz w:val="22"/>
+          <w:szCs w:val="22"/>
+        </w:rPr>
+        <w:t xml:space="preserve"> is the size of the input so 32x32, F is the filter </w:t>
+      </w:r>
+      <w:proofErr w:type="gramStart"/>
+      <w:r>
+        <w:rPr>
+          <w:rFonts w:ascii="Arial" w:hAnsi="Arial" w:cs="Arial"/>
+          <w:sz w:val="22"/>
+          <w:szCs w:val="22"/>
+        </w:rPr>
+        <w:t>size</w:t>
+      </w:r>
+      <w:proofErr w:type="gramEnd"/>
+      <w:r>
+        <w:rPr>
+          <w:rFonts w:ascii="Arial" w:hAnsi="Arial" w:cs="Arial"/>
+          <w:sz w:val="22"/>
+          <w:szCs w:val="22"/>
+        </w:rPr>
+        <w:t xml:space="preserve"> which is </w:t>
+      </w:r>
+      <w:r>
+        <w:rPr>
+          <w:rFonts w:ascii="Arial" w:hAnsi="Arial" w:cs="Arial"/>
+          <w:sz w:val="22"/>
+          <w:szCs w:val="22"/>
+        </w:rPr>
+        <w:t>5</w:t>
+      </w:r>
+      <w:r>
+        <w:rPr>
+          <w:rFonts w:ascii="Arial" w:hAnsi="Arial" w:cs="Arial"/>
+          <w:sz w:val="22"/>
+          <w:szCs w:val="22"/>
+        </w:rPr>
+        <w:t>x</w:t>
+      </w:r>
+      <w:r>
+        <w:rPr>
+          <w:rFonts w:ascii="Arial" w:hAnsi="Arial" w:cs="Arial"/>
+          <w:sz w:val="22"/>
+          <w:szCs w:val="22"/>
+        </w:rPr>
+        <w:t>5</w:t>
+      </w:r>
+      <w:r>
+        <w:rPr>
+          <w:rFonts w:ascii="Arial" w:hAnsi="Arial" w:cs="Arial"/>
+          <w:sz w:val="22"/>
+          <w:szCs w:val="22"/>
+        </w:rPr>
+        <w:t xml:space="preserve">, P is the </w:t>
+      </w:r>
+      <w:r>
+        <w:rPr>
+          <w:rFonts w:ascii="Arial" w:hAnsi="Arial" w:cs="Arial"/>
+          <w:sz w:val="22"/>
+          <w:szCs w:val="22"/>
+        </w:rPr>
+        <w:t>padding (</w:t>
+      </w:r>
+      <w:r>
+        <w:rPr>
+          <w:rFonts w:ascii="Arial" w:hAnsi="Arial" w:cs="Arial"/>
+          <w:sz w:val="22"/>
+          <w:szCs w:val="22"/>
+        </w:rPr>
+        <w:t>which I do not use so mine is 0) and S which is the stride and mine is 1.</w:t>
+      </w:r>
+    </w:p>
+    <w:p>
+      <w:pPr>
+        <w:rPr>
+          <w:rFonts w:ascii="Arial" w:hAnsi="Arial" w:cs="Arial"/>
+          <w:sz w:val="22"/>
+          <w:szCs w:val="22"/>
+        </w:rPr>
+      </w:pPr>
+    </w:p>
+    <w:p>
+      <w:pPr>
+        <w:rPr>
+          <w:rFonts w:ascii="Arial" w:hAnsi="Arial" w:cs="Arial"/>
+          <w:sz w:val="22"/>
+          <w:szCs w:val="22"/>
+        </w:rPr>
+      </w:pPr>
+      <w:r>
+        <w:rPr>
+          <w:rFonts w:ascii="Arial" w:hAnsi="Arial" w:cs="Arial"/>
+          <w:sz w:val="22"/>
+          <w:szCs w:val="22"/>
+        </w:rPr>
+        <w:t>I</w:t>
+      </w:r>
+      <w:r>
+        <w:rPr>
+          <w:rFonts w:ascii="Arial" w:hAnsi="Arial" w:cs="Arial"/>
+          <w:sz w:val="22"/>
+          <w:szCs w:val="22"/>
+        </w:rPr>
+        <w:t xml:space="preserve">f I substitute into the </w:t>
+      </w:r>
+      <w:r>
+        <w:rPr>
+          <w:rFonts w:ascii="Arial" w:hAnsi="Arial" w:cs="Arial"/>
+          <w:sz w:val="22"/>
+          <w:szCs w:val="22"/>
+        </w:rPr>
+        <w:t>formula,</w:t>
+      </w:r>
+      <w:r>
+        <w:rPr>
+          <w:rFonts w:ascii="Arial" w:hAnsi="Arial" w:cs="Arial"/>
+          <w:sz w:val="22"/>
+          <w:szCs w:val="22"/>
+        </w:rPr>
+        <w:t xml:space="preserve"> I end up getting (32 – 5 + 0)/1 + 1 = 28 so my output is 28x28</w:t>
+      </w:r>
+      <w:r>
+        <w:rPr>
+          <w:rFonts w:ascii="Arial" w:hAnsi="Arial" w:cs="Arial"/>
+          <w:sz w:val="22"/>
+          <w:szCs w:val="22"/>
+        </w:rPr>
+        <w:t>.</w:t>
+      </w:r>
+    </w:p>
+    <w:p>
+      <w:pPr>
+        <w:rPr>
+          <w:rFonts w:ascii="Arial" w:hAnsi="Arial" w:cs="Arial"/>
+          <w:sz w:val="22"/>
+          <w:szCs w:val="22"/>
+        </w:rPr>
+      </w:pPr>
+      <w:r>
+        <w:rPr>
+          <w:rFonts w:ascii="Arial" w:hAnsi="Arial" w:cs="Arial"/>
+          <w:sz w:val="22"/>
+          <w:szCs w:val="22"/>
+        </w:rPr>
+        <w:t>After playing around with the conv layers and finding out what the best order is I got these results</w:t>
+      </w:r>
+    </w:p>
+    <w:p>
+      <w:pPr>
+        <w:rPr>
+          <w:rFonts w:ascii="Times New Roman" w:eastAsia="Times New Roman" w:hAnsi="Times New Roman" w:cs="Times New Roman"/>
+          <w:lang w:eastAsia="en-GB"/>
+        </w:rPr>
+      </w:pPr>
+      <w:r>
+        <w:rPr>
+          <w:rFonts w:ascii="Times New Roman" w:eastAsia="Times New Roman" w:hAnsi="Times New Roman" w:cs="Times New Roman"/>
+          <w:noProof/>
+          <w:lang w:eastAsia="en-GB"/>
+        </w:rPr>
+        <w:drawing>
+          <wp:anchor distT="0" distB="0" distL="114300" distR="114300" simplePos="0" relativeHeight="251658240" behindDoc="0" locked="0" layoutInCell="1" allowOverlap="1" wp14:anchorId="48C95A01" wp14:editId="61C1CDF2">
+            <wp:simplePos x="0" y="0"/>
+            <wp:positionH relativeFrom="column">
+              <wp:posOffset>0</wp:posOffset>
+            </wp:positionH>
+            <wp:positionV relativeFrom="paragraph">
+              <wp:posOffset>0</wp:posOffset>
+            </wp:positionV>
+            <wp:extent cx="2840477" cy="2057223"/>
+            <wp:effectExtent l="0" t="0" r="4445" b="635"/>
+            <wp:wrapSquare wrapText="bothSides"/>
+            <wp:docPr id="3" name="Picture 3" descr="Text&#10;&#10;Description automatically generated"/>
+            <wp:cNvGraphicFramePr>
+              <a:graphicFrameLocks xmlns:a="http://schemas.openxmlformats.org/drawingml/2006/main" noChangeAspect="1"/>
+            </wp:cNvGraphicFramePr>
+            <a:graphic xmlns:a="http://schemas.openxmlformats.org/drawingml/2006/main">
+              <a:graphicData uri="http://schemas.openxmlformats.org/drawingml/2006/picture">
+                <pic:pic xmlns:pic="http://schemas.openxmlformats.org/drawingml/2006/picture">
+                  <pic:nvPicPr>
+                    <pic:cNvPr id="3" name="Picture 3" descr="Text&#10;&#10;Description automatically generated"/>
+                    <pic:cNvPicPr/>
+                  </pic:nvPicPr>
+                  <pic:blipFill>
+                    <a:blip r:embed="rId9">
+                      <a:extLst>
+                        <a:ext uri="{28A0092B-C50C-407E-A947-70E740481C1C}">
+                          <a14:useLocalDpi xmlns:a14="http://schemas.microsoft.com/office/drawing/2010/main" val="0"/>
+                        </a:ext>
+                      </a:extLst>
+                    </a:blip>
+                    <a:stretch>
+                      <a:fillRect/>
+                    </a:stretch>
+                  </pic:blipFill>
+                  <pic:spPr>
+                    <a:xfrm>
+                      <a:off x="0" y="0"/>
+                      <a:ext cx="2840477" cy="2057223"/>
+                    </a:xfrm>
+                    <a:prstGeom prst="rect">
+                      <a:avLst/>
+                    </a:prstGeom>
+                  </pic:spPr>
+                </pic:pic>
+              </a:graphicData>
+            </a:graphic>
+            <wp14:sizeRelH relativeFrom="page">
+              <wp14:pctWidth>0</wp14:pctWidth>
+            </wp14:sizeRelH>
+            <wp14:sizeRelV relativeFrom="page">
+              <wp14:pctHeight>0</wp14:pctHeight>
+            </wp14:sizeRelV>
+          </wp:anchor>
+        </w:drawing>
+      </w:r>
+    </w:p>
+    <w:p>
+      <w:pPr>
+        <w:rPr>
+          <w:rFonts w:ascii="Arial" w:hAnsi="Arial" w:cs="Arial"/>
+          <w:sz w:val="22"/>
+          <w:szCs w:val="22"/>
+        </w:rPr>
+      </w:pPr>
+      <w:r>
+        <w:rPr>
+          <w:rFonts w:ascii="Arial" w:hAnsi="Arial" w:cs="Arial"/>
+          <w:sz w:val="22"/>
+          <w:szCs w:val="22"/>
+        </w:rPr>
+        <w:t>As you can see from this the original size of the image is 32x32 and after applying the first convoluting neural network we get a size of 28x28 which was calculated above.</w:t>
+      </w:r>
+    </w:p>
+    <w:p>
+      <w:pPr>
+        <w:rPr>
+          <w:rFonts w:ascii="Arial" w:hAnsi="Arial" w:cs="Arial"/>
+          <w:sz w:val="22"/>
+          <w:szCs w:val="22"/>
+        </w:rPr>
+      </w:pPr>
+    </w:p>
+    <w:p>
+      <w:pPr>
+        <w:rPr>
+          <w:rFonts w:ascii="Arial" w:hAnsi="Arial" w:cs="Arial"/>
+          <w:sz w:val="22"/>
+          <w:szCs w:val="22"/>
+        </w:rPr>
+      </w:pPr>
+      <w:r>
+        <w:rPr>
+          <w:rFonts w:ascii="Arial" w:hAnsi="Arial" w:cs="Arial"/>
+          <w:sz w:val="22"/>
+          <w:szCs w:val="22"/>
+        </w:rPr>
+        <w:t>Then when you use pooling it halves the image size and we get 14x14 after pooling</w:t>
+      </w:r>
+    </w:p>
+    <w:p>
+      <w:pPr>
+        <w:rPr>
+          <w:rFonts w:ascii="Arial" w:hAnsi="Arial" w:cs="Arial"/>
+          <w:sz w:val="22"/>
+          <w:szCs w:val="22"/>
+        </w:rPr>
+      </w:pPr>
+    </w:p>
+    <w:p>
+      <w:pPr>
+        <w:rPr>
+          <w:rFonts w:ascii="Arial" w:hAnsi="Arial" w:cs="Arial"/>
+          <w:sz w:val="22"/>
+          <w:szCs w:val="22"/>
+        </w:rPr>
+      </w:pPr>
+      <w:r>
+        <w:rPr>
+          <w:rFonts w:ascii="Arial" w:hAnsi="Arial" w:cs="Arial"/>
+          <w:sz w:val="22"/>
+          <w:szCs w:val="22"/>
+        </w:rPr>
+        <w:t>Then again, I do the formula above for CNN and I get the answer of 10x10 because</w:t>
+      </w:r>
+    </w:p>
+    <w:p>
+      <w:pPr>
+        <w:rPr>
+          <w:rFonts w:ascii="Arial" w:hAnsi="Arial" w:cs="Arial"/>
+          <w:sz w:val="22"/>
+          <w:szCs w:val="22"/>
+        </w:rPr>
+      </w:pPr>
+      <w:r>
+        <w:rPr>
+          <w:rFonts w:ascii="Arial" w:hAnsi="Arial" w:cs="Arial"/>
+          <w:sz w:val="22"/>
+          <w:szCs w:val="22"/>
+        </w:rPr>
+        <w:t>(</w:t>
+      </w:r>
+      <w:r>
+        <w:rPr>
+          <w:rFonts w:ascii="Arial" w:hAnsi="Arial" w:cs="Arial"/>
+          <w:sz w:val="22"/>
+          <w:szCs w:val="22"/>
+        </w:rPr>
+        <w:t>14</w:t>
+      </w:r>
+      <w:r>
+        <w:rPr>
+          <w:rFonts w:ascii="Arial" w:hAnsi="Arial" w:cs="Arial"/>
+          <w:sz w:val="22"/>
+          <w:szCs w:val="22"/>
+        </w:rPr>
+        <w:t xml:space="preserve"> – 5 + 0)/1 + 1 = </w:t>
+      </w:r>
+      <w:r>
+        <w:rPr>
+          <w:rFonts w:ascii="Arial" w:hAnsi="Arial" w:cs="Arial"/>
+          <w:sz w:val="22"/>
+          <w:szCs w:val="22"/>
+        </w:rPr>
+        <w:t>10 and we get that answer from doing conv2d once again as shown on the image.</w:t>
+      </w:r>
+    </w:p>
+    <w:p>
+      <w:pPr>
+        <w:rPr>
+          <w:rFonts w:ascii="Arial" w:hAnsi="Arial" w:cs="Arial"/>
+          <w:sz w:val="22"/>
+          <w:szCs w:val="22"/>
+        </w:rPr>
+      </w:pPr>
+    </w:p>
+    <w:p>
+      <w:pPr>
+        <w:rPr>
+          <w:rFonts w:ascii="Arial" w:hAnsi="Arial" w:cs="Arial"/>
+          <w:sz w:val="22"/>
+          <w:szCs w:val="22"/>
+        </w:rPr>
+      </w:pPr>
+      <w:r>
+        <w:rPr>
+          <w:rFonts w:ascii="Arial" w:hAnsi="Arial" w:cs="Arial"/>
+          <w:sz w:val="22"/>
+          <w:szCs w:val="22"/>
+        </w:rPr>
+        <w:t xml:space="preserve">And then we do one final </w:t>
+      </w:r>
+      <w:r>
+        <w:rPr>
+          <w:rFonts w:ascii="Arial" w:hAnsi="Arial" w:cs="Arial"/>
+          <w:sz w:val="22"/>
+          <w:szCs w:val="22"/>
+        </w:rPr>
+        <w:t>pool,</w:t>
+      </w:r>
+      <w:r>
+        <w:rPr>
+          <w:rFonts w:ascii="Arial" w:hAnsi="Arial" w:cs="Arial"/>
+          <w:sz w:val="22"/>
+          <w:szCs w:val="22"/>
+        </w:rPr>
+        <w:t xml:space="preserve"> and we end up getting a 5x5 image which is what we were after so it’s the same size as the filter</w:t>
+      </w:r>
+      <w:r>
+        <w:rPr>
+          <w:rFonts w:ascii="Arial" w:hAnsi="Arial" w:cs="Arial"/>
+          <w:sz w:val="22"/>
+          <w:szCs w:val="22"/>
+        </w:rPr>
+        <w:t>.</w:t>
+      </w:r>
+    </w:p>
+    <w:p>
+      <w:pPr>
+        <w:rPr>
+          <w:rFonts w:ascii="Arial" w:hAnsi="Arial" w:cs="Arial"/>
+          <w:sz w:val="22"/>
+          <w:szCs w:val="22"/>
+        </w:rPr>
+      </w:pPr>
+    </w:p>
+    <w:p>
+      <w:r>
+        <w:lastRenderedPageBreak/>
+        <w:t>A</w:t>
+      </w:r>
+      <w:r>
+        <w:t xml:space="preserve">fter figuring all the mathematics behind it and understanding the model with the layers I </w:t>
+      </w:r>
+      <w:r>
+        <w:t>developed the model and got this:</w:t>
+      </w:r>
+    </w:p>
+    <w:p>
+      <w:r>
+        <w:rPr>
+          <w:noProof/>
+        </w:rPr>
+        <w:drawing>
+          <wp:anchor distT="0" distB="0" distL="114300" distR="114300" simplePos="0" relativeHeight="251659264" behindDoc="0" locked="0" layoutInCell="1" allowOverlap="1" wp14:anchorId="49168D42" wp14:editId="77978C8C">
+            <wp:simplePos x="0" y="0"/>
+            <wp:positionH relativeFrom="column">
+              <wp:posOffset>0</wp:posOffset>
+            </wp:positionH>
+            <wp:positionV relativeFrom="paragraph">
+              <wp:posOffset>36681</wp:posOffset>
+            </wp:positionV>
+            <wp:extent cx="2071991" cy="2418844"/>
+            <wp:effectExtent l="0" t="0" r="0" b="0"/>
+            <wp:wrapSquare wrapText="bothSides"/>
+            <wp:docPr id="4" name="Picture 4" descr="Text&#10;&#10;Description automatically generated"/>
+            <wp:cNvGraphicFramePr>
+              <a:graphicFrameLocks xmlns:a="http://schemas.openxmlformats.org/drawingml/2006/main" noChangeAspect="1"/>
+            </wp:cNvGraphicFramePr>
+            <a:graphic xmlns:a="http://schemas.openxmlformats.org/drawingml/2006/main">
+              <a:graphicData uri="http://schemas.openxmlformats.org/drawingml/2006/picture">
+                <pic:pic xmlns:pic="http://schemas.openxmlformats.org/drawingml/2006/picture">
+                  <pic:nvPicPr>
+                    <pic:cNvPr id="4" name="Picture 4" descr="Text&#10;&#10;Description automatically generated"/>
+                    <pic:cNvPicPr/>
+                  </pic:nvPicPr>
+                  <pic:blipFill>
+                    <a:blip r:embed="rId10">
+                      <a:extLst>
+                        <a:ext uri="{28A0092B-C50C-407E-A947-70E740481C1C}">
+                          <a14:useLocalDpi xmlns:a14="http://schemas.microsoft.com/office/drawing/2010/main" val="0"/>
+                        </a:ext>
+                      </a:extLst>
+                    </a:blip>
+                    <a:stretch>
+                      <a:fillRect/>
+                    </a:stretch>
+                  </pic:blipFill>
+                  <pic:spPr>
+                    <a:xfrm>
+                      <a:off x="0" y="0"/>
+                      <a:ext cx="2071991" cy="2418844"/>
+                    </a:xfrm>
+                    <a:prstGeom prst="rect">
+                      <a:avLst/>
+                    </a:prstGeom>
+                  </pic:spPr>
+                </pic:pic>
+              </a:graphicData>
+            </a:graphic>
+            <wp14:sizeRelH relativeFrom="page">
+              <wp14:pctWidth>0</wp14:pctWidth>
+            </wp14:sizeRelH>
+            <wp14:sizeRelV relativeFrom="page">
+              <wp14:pctHeight>0</wp14:pctHeight>
+            </wp14:sizeRelV>
+          </wp:anchor>
+        </w:drawing>
+      </w:r>
+    </w:p>
+    <w:p>
+      <w:r>
+        <w:t>This forward pass is identical to the diagram I had above where it runs the convolutional layer first followed by pooling with an activation function ReLU followed by the second convolutional layer and then pooled by the activation ReLU once more.</w:t>
+      </w:r>
+    </w:p>
+    <w:p/>
+    <w:p>
+      <w:r>
+        <w:t xml:space="preserve">Then I flattened the image using </w:t>
+      </w:r>
+      <w:proofErr w:type="spellStart"/>
+      <w:proofErr w:type="gramStart"/>
+      <w:r>
+        <w:t>x.view</w:t>
+      </w:r>
+      <w:proofErr w:type="spellEnd"/>
+      <w:proofErr w:type="gramEnd"/>
+      <w:r>
+        <w:t xml:space="preserve"> </w:t>
+      </w:r>
+      <w:r>
+        <w:t>function and run the fully connected layers after this along with the ReLU activation functions to finish the neural network</w:t>
+      </w:r>
+    </w:p>
+    <w:p/>
+    <w:p/>
+    <w:p/>
+    <w:p/>
+    <w:p/>
+    <w:p>
+      <w:r>
+        <w:t xml:space="preserve">I also didn’t use the </w:t>
+      </w:r>
+      <w:proofErr w:type="spellStart"/>
+      <w:r>
+        <w:t>softmax</w:t>
+      </w:r>
+      <w:proofErr w:type="spellEnd"/>
+      <w:r>
+        <w:t xml:space="preserve"> layer because I set it up a different way using cross entropy Loss</w:t>
+      </w:r>
+      <w:r>
+        <w:t xml:space="preserve"> and I made an optimizer where I train using SGD and Adam and I display results in the next section of how they differ with accuracy and loss.</w:t>
+      </w:r>
+    </w:p>
+    <w:p/>
+    <w:p>
+      <w:pPr>
+        <w:rPr>
+          <w:b/>
+          <w:bCs/>
+          <w:u w:val="single"/>
+        </w:rPr>
+      </w:pPr>
+      <w:r>
+        <w:rPr>
+          <w:b/>
+          <w:bCs/>
+          <w:u w:val="single"/>
+        </w:rPr>
+        <w:t>Analysis:</w:t>
+      </w:r>
+    </w:p>
+    <w:p>
+      <w:pPr>
+        <w:rPr>
+          <w:b/>
+          <w:bCs/>
+          <w:u w:val="single"/>
+        </w:rPr>
+      </w:pPr>
+    </w:p>
+    <w:p>
+      <w:pPr>
+        <w:rPr>
+          <w:b/>
+          <w:bCs/>
+          <w:u w:val="single"/>
+        </w:rPr>
+      </w:pPr>
+    </w:p>
+    <w:p/>
+    <w:p/>
+    <w:p/>
+    <w:p/>
+    <w:p/>
+    <w:p/>
+    <w:p/>
+    <w:p/>
+    <w:p/>
+    <w:p/>
+    <w:p/>
+    <w:p/>
+    <w:p/>
+    <w:p/>
+    <w:p/>
+    <w:p/>
+    <w:p/>
+    <w:p/>
+    <w:p/>
+    <w:p/>
+    <w:p/>
+    <w:p/>
+    <w:p/>
+    <w:p/>
+    <w:p/>
+    <w:p/>
+    <w:p/>
+    <w:p/>
+    <w:p/>
+    <w:p/>
+    <w:p/>
+    <w:p/>
+    <w:p/>
+    <w:p/>
+    <w:p/>
+    <w:p/>
+    <w:p/>
+    <w:p/>
+    <w:p/>
     <w:p/>
     <w:p>
       <w:r>
@@ -47,7 +1553,7 @@
       </w:r>
     </w:p>
     <w:p>
-      <w:hyperlink r:id="rId4" w:history="1">
+      <w:hyperlink r:id="rId11" w:history="1">
         <w:r>
           <w:rPr>
             <w:rStyle w:val="Hyperlink"/>
@@ -240,6 +1746,7 @@
         </w:rPr>
         <w:t>train_loss</w:t>
       </w:r>
+      <w:proofErr w:type="spellEnd"/>
       <w:r>
         <w:rPr>
           <w:rFonts w:ascii="Menlo" w:eastAsia="Times New Roman" w:hAnsi="Menlo" w:cs="Menlo"/>
@@ -250,6 +1757,7 @@
         </w:rPr>
         <w:t xml:space="preserve"> = </w:t>
       </w:r>
+      <w:proofErr w:type="spellStart"/>
       <w:r>
         <w:rPr>
           <w:rFonts w:ascii="Menlo" w:eastAsia="Times New Roman" w:hAnsi="Menlo" w:cs="Menlo"/>
@@ -447,11 +1955,28 @@
       </w:r>
     </w:p>
     <w:p>
-      <w:r>
-        <w:t>https://medium.com/@sergioalves94/deep-learning-in-pytorch-with-cifar-10-dataset-858b504a6b54</w:t>
+      <w:hyperlink r:id="rId12" w:history="1">
+        <w:r>
+          <w:rPr>
+            <w:rStyle w:val="Hyperlink"/>
+          </w:rPr>
+          <w:t>https://medium.com/@sergioalves94/deep-learning-in-pytorch-with-cifar-10-dataset-858b504a6b54</w:t>
+        </w:r>
+      </w:hyperlink>
+    </w:p>
+    <w:p/>
+    <w:p>
+      <w:r>
+        <w:t>I used this to get an idea of how to lay out my CNN</w:t>
+      </w:r>
+    </w:p>
+    <w:p>
+      <w:r>
+        <w:t>https://shonit2096.medium.com/cnn-on-cifar10-data-set-using-pytorch-34be87e09844</w:t>
       </w:r>
     </w:p>
     <w:sectPr>
+      <w:headerReference w:type="default" r:id="rId13"/>
       <w:pgSz w:w="11906" w:h="16838"/>
       <w:pgMar w:top="1440" w:right="1440" w:bottom="1440" w:left="1440" w:header="708" w:footer="708" w:gutter="0"/>
       <w:cols w:space="708"/>
@@ -459,6 +1984,92 @@
     </w:sectPr>
   </w:body>
 </w:document>
+</file>
+
+<file path=word/endnotes.xml><?xml version="1.0" encoding="utf-8"?>
+<w:endnotes xmlns:wpc="http://schemas.microsoft.com/office/word/2010/wordprocessingCanvas" xmlns:cx="http://schemas.microsoft.com/office/drawing/2014/chartex" xmlns:cx1="http://schemas.microsoft.com/office/drawing/2015/9/8/chartex" xmlns:cx2="http://schemas.microsoft.com/office/drawing/2015/10/21/chartex" xmlns:cx3="http://schemas.microsoft.com/office/drawing/2016/5/9/chartex" xmlns:cx4="http://schemas.microsoft.com/office/drawing/2016/5/10/chartex" xmlns:cx5="http://schemas.microsoft.com/office/drawing/2016/5/11/chartex" xmlns:cx6="http://schemas.microsoft.com/office/drawing/2016/5/12/chartex" xmlns:cx7="http://schemas.microsoft.com/office/drawing/2016/5/13/chartex" xmlns:cx8="http://schemas.microsoft.com/office/drawing/2016/5/14/chartex" xmlns:mc="http://schemas.openxmlformats.org/markup-compatibility/2006" xmlns:aink="http://schemas.microsoft.com/office/drawing/2016/ink" xmlns:am3d="http://schemas.microsoft.com/office/drawing/2017/model3d" xmlns:o="urn:schemas-microsoft-com:office:office" xmlns:r="http://schemas.openxmlformats.org/officeDocument/2006/relationships" xmlns:m="http://schemas.openxmlformats.org/officeDocument/2006/math" xmlns:v="urn:schemas-microsoft-com:vml" xmlns:wp14="http://schemas.microsoft.com/office/word/2010/wordprocessingDrawing" xmlns:wp="http://schemas.openxmlformats.org/drawingml/2006/wordprocessingDrawing" xmlns:w10="urn:schemas-microsoft-com:office:word" xmlns:w="http://schemas.openxmlformats.org/wordprocessingml/2006/main" xmlns:w14="http://schemas.microsoft.com/office/word/2010/wordml" xmlns:w15="http://schemas.microsoft.com/office/word/2012/wordml" xmlns:w16cex="http://schemas.microsoft.com/office/word/2018/wordml/cex" xmlns:w16cid="http://schemas.microsoft.com/office/word/2016/wordml/cid" xmlns:w16="http://schemas.microsoft.com/office/word/2018/wordml" xmlns:w16sdtdh="http://schemas.microsoft.com/office/word/2020/wordml/sdtdatahash" xmlns:w16se="http://schemas.microsoft.com/office/word/2015/wordml/symex" xmlns:wpg="http://schemas.microsoft.com/office/word/2010/wordprocessingGroup" xmlns:wpi="http://schemas.microsoft.com/office/word/2010/wordprocessingInk" xmlns:wne="http://schemas.microsoft.com/office/word/2006/wordml" xmlns:wps="http://schemas.microsoft.com/office/word/2010/wordprocessingShape" mc:Ignorable="w14 w15 w16se w16cid w16 w16cex w16sdtdh wp14">
+  <w:endnote w:type="separator" w:id="-1">
+    <w:p>
+      <w:r>
+        <w:separator/>
+      </w:r>
+    </w:p>
+  </w:endnote>
+  <w:endnote w:type="continuationSeparator" w:id="0">
+    <w:p>
+      <w:r>
+        <w:continuationSeparator/>
+      </w:r>
+    </w:p>
+  </w:endnote>
+</w:endnotes>
+</file>
+
+<file path=word/footnotes.xml><?xml version="1.0" encoding="utf-8"?>
+<w:footnotes xmlns:wpc="http://schemas.microsoft.com/office/word/2010/wordprocessingCanvas" xmlns:cx="http://schemas.microsoft.com/office/drawing/2014/chartex" xmlns:cx1="http://schemas.microsoft.com/office/drawing/2015/9/8/chartex" xmlns:cx2="http://schemas.microsoft.com/office/drawing/2015/10/21/chartex" xmlns:cx3="http://schemas.microsoft.com/office/drawing/2016/5/9/chartex" xmlns:cx4="http://schemas.microsoft.com/office/drawing/2016/5/10/chartex" xmlns:cx5="http://schemas.microsoft.com/office/drawing/2016/5/11/chartex" xmlns:cx6="http://schemas.microsoft.com/office/drawing/2016/5/12/chartex" xmlns:cx7="http://schemas.microsoft.com/office/drawing/2016/5/13/chartex" xmlns:cx8="http://schemas.microsoft.com/office/drawing/2016/5/14/chartex" xmlns:mc="http://schemas.openxmlformats.org/markup-compatibility/2006" xmlns:aink="http://schemas.microsoft.com/office/drawing/2016/ink" xmlns:am3d="http://schemas.microsoft.com/office/drawing/2017/model3d" xmlns:o="urn:schemas-microsoft-com:office:office" xmlns:r="http://schemas.openxmlformats.org/officeDocument/2006/relationships" xmlns:m="http://schemas.openxmlformats.org/officeDocument/2006/math" xmlns:v="urn:schemas-microsoft-com:vml" xmlns:wp14="http://schemas.microsoft.com/office/word/2010/wordprocessingDrawing" xmlns:wp="http://schemas.openxmlformats.org/drawingml/2006/wordprocessingDrawing" xmlns:w10="urn:schemas-microsoft-com:office:word" xmlns:w="http://schemas.openxmlformats.org/wordprocessingml/2006/main" xmlns:w14="http://schemas.microsoft.com/office/word/2010/wordml" xmlns:w15="http://schemas.microsoft.com/office/word/2012/wordml" xmlns:w16cex="http://schemas.microsoft.com/office/word/2018/wordml/cex" xmlns:w16cid="http://schemas.microsoft.com/office/word/2016/wordml/cid" xmlns:w16="http://schemas.microsoft.com/office/word/2018/wordml" xmlns:w16sdtdh="http://schemas.microsoft.com/office/word/2020/wordml/sdtdatahash" xmlns:w16se="http://schemas.microsoft.com/office/word/2015/wordml/symex" xmlns:wpg="http://schemas.microsoft.com/office/word/2010/wordprocessingGroup" xmlns:wpi="http://schemas.microsoft.com/office/word/2010/wordprocessingInk" xmlns:wne="http://schemas.microsoft.com/office/word/2006/wordml" xmlns:wps="http://schemas.microsoft.com/office/word/2010/wordprocessingShape" mc:Ignorable="w14 w15 w16se w16cid w16 w16cex w16sdtdh wp14">
+  <w:footnote w:type="separator" w:id="-1">
+    <w:p>
+      <w:r>
+        <w:separator/>
+      </w:r>
+    </w:p>
+  </w:footnote>
+  <w:footnote w:type="continuationSeparator" w:id="0">
+    <w:p>
+      <w:r>
+        <w:continuationSeparator/>
+      </w:r>
+    </w:p>
+  </w:footnote>
+  <w:footnote w:id="1">
+    <w:p>
+      <w:pPr>
+        <w:rPr>
+          <w:rFonts w:ascii="Times New Roman" w:eastAsia="Times New Roman" w:hAnsi="Times New Roman" w:cs="Times New Roman"/>
+          <w:lang w:eastAsia="en-GB"/>
+        </w:rPr>
+      </w:pPr>
+      <w:r>
+        <w:rPr>
+          <w:rStyle w:val="FootnoteReference"/>
+        </w:rPr>
+        <w:footnoteRef/>
+      </w:r>
+      <w:r>
+        <w:t xml:space="preserve"> </w:t>
+      </w:r>
+      <w:r>
+        <w:rPr>
+          <w:rFonts w:ascii="Open Sans" w:eastAsia="Times New Roman" w:hAnsi="Open Sans" w:cs="Open Sans"/>
+          <w:color w:val="000000"/>
+          <w:sz w:val="20"/>
+          <w:szCs w:val="20"/>
+          <w:shd w:val="clear" w:color="auto" w:fill="FFFFFF"/>
+          <w:lang w:eastAsia="en-GB"/>
+        </w:rPr>
+        <w:t>Youtube.com. 2021. [online] Available at: &lt;https://www.youtube.com/watch?v=EFg3u_E6eHU&amp;ab_channel=SpanningTree&gt; [Accessed 1 December 2021].</w:t>
+      </w:r>
+    </w:p>
+    <w:p>
+      <w:pPr>
+        <w:pStyle w:val="FootnoteText"/>
+      </w:pPr>
+    </w:p>
+  </w:footnote>
+</w:footnotes>
+</file>
+
+<file path=word/header1.xml><?xml version="1.0" encoding="utf-8"?>
+<w:hdr xmlns:wpc="http://schemas.microsoft.com/office/word/2010/wordprocessingCanvas" xmlns:cx="http://schemas.microsoft.com/office/drawing/2014/chartex" xmlns:cx1="http://schemas.microsoft.com/office/drawing/2015/9/8/chartex" xmlns:cx2="http://schemas.microsoft.com/office/drawing/2015/10/21/chartex" xmlns:cx3="http://schemas.microsoft.com/office/drawing/2016/5/9/chartex" xmlns:cx4="http://schemas.microsoft.com/office/drawing/2016/5/10/chartex" xmlns:cx5="http://schemas.microsoft.com/office/drawing/2016/5/11/chartex" xmlns:cx6="http://schemas.microsoft.com/office/drawing/2016/5/12/chartex" xmlns:cx7="http://schemas.microsoft.com/office/drawing/2016/5/13/chartex" xmlns:cx8="http://schemas.microsoft.com/office/drawing/2016/5/14/chartex" xmlns:mc="http://schemas.openxmlformats.org/markup-compatibility/2006" xmlns:aink="http://schemas.microsoft.com/office/drawing/2016/ink" xmlns:am3d="http://schemas.microsoft.com/office/drawing/2017/model3d" xmlns:o="urn:schemas-microsoft-com:office:office" xmlns:r="http://schemas.openxmlformats.org/officeDocument/2006/relationships" xmlns:m="http://schemas.openxmlformats.org/officeDocument/2006/math" xmlns:v="urn:schemas-microsoft-com:vml" xmlns:wp14="http://schemas.microsoft.com/office/word/2010/wordprocessingDrawing" xmlns:wp="http://schemas.openxmlformats.org/drawingml/2006/wordprocessingDrawing" xmlns:w10="urn:schemas-microsoft-com:office:word" xmlns:w="http://schemas.openxmlformats.org/wordprocessingml/2006/main" xmlns:w14="http://schemas.microsoft.com/office/word/2010/wordml" xmlns:w15="http://schemas.microsoft.com/office/word/2012/wordml" xmlns:w16cex="http://schemas.microsoft.com/office/word/2018/wordml/cex" xmlns:w16cid="http://schemas.microsoft.com/office/word/2016/wordml/cid" xmlns:w16="http://schemas.microsoft.com/office/word/2018/wordml" xmlns:w16sdtdh="http://schemas.microsoft.com/office/word/2020/wordml/sdtdatahash" xmlns:w16se="http://schemas.microsoft.com/office/word/2015/wordml/symex" xmlns:wpg="http://schemas.microsoft.com/office/word/2010/wordprocessingGroup" xmlns:wpi="http://schemas.microsoft.com/office/word/2010/wordprocessingInk" xmlns:wne="http://schemas.microsoft.com/office/word/2006/wordml" xmlns:wps="http://schemas.microsoft.com/office/word/2010/wordprocessingShape" mc:Ignorable="w14 w15 w16se w16cid w16 w16cex w16sdtdh wp14">
+  <w:p>
+    <w:pPr>
+      <w:pStyle w:val="Header"/>
+    </w:pPr>
+    <w:r>
+      <w:t>Dardan and Osman</w:t>
+    </w:r>
+  </w:p>
+</w:hdr>
 </file>
 
 <file path=word/styles.xml><?xml version="1.0" encoding="utf-8"?>
@@ -906,6 +2517,84 @@
       <w:shd w:val="clear" w:color="auto" w:fill="E1DFDD"/>
     </w:rPr>
   </w:style>
+  <w:style w:type="paragraph" w:styleId="FootnoteText">
+    <w:name w:val="footnote text"/>
+    <w:basedOn w:val="Normal"/>
+    <w:link w:val="FootnoteTextChar"/>
+    <w:uiPriority w:val="99"/>
+    <w:semiHidden/>
+    <w:unhideWhenUsed/>
+    <w:rsid w:val="00C060FB"/>
+    <w:rPr>
+      <w:sz w:val="20"/>
+      <w:szCs w:val="20"/>
+    </w:rPr>
+  </w:style>
+  <w:style w:type="character" w:customStyle="1" w:styleId="FootnoteTextChar">
+    <w:name w:val="Footnote Text Char"/>
+    <w:basedOn w:val="DefaultParagraphFont"/>
+    <w:link w:val="FootnoteText"/>
+    <w:uiPriority w:val="99"/>
+    <w:semiHidden/>
+    <w:rsid w:val="00C060FB"/>
+    <w:rPr>
+      <w:sz w:val="20"/>
+      <w:szCs w:val="20"/>
+    </w:rPr>
+  </w:style>
+  <w:style w:type="character" w:styleId="FootnoteReference">
+    <w:name w:val="footnote reference"/>
+    <w:basedOn w:val="DefaultParagraphFont"/>
+    <w:uiPriority w:val="99"/>
+    <w:semiHidden/>
+    <w:unhideWhenUsed/>
+    <w:rsid w:val="00C060FB"/>
+    <w:rPr>
+      <w:vertAlign w:val="superscript"/>
+    </w:rPr>
+  </w:style>
+  <w:style w:type="paragraph" w:styleId="Header">
+    <w:name w:val="header"/>
+    <w:basedOn w:val="Normal"/>
+    <w:link w:val="HeaderChar"/>
+    <w:uiPriority w:val="99"/>
+    <w:unhideWhenUsed/>
+    <w:rsid w:val="001A1132"/>
+    <w:pPr>
+      <w:tabs>
+        <w:tab w:val="center" w:pos="4513"/>
+        <w:tab w:val="right" w:pos="9026"/>
+      </w:tabs>
+    </w:pPr>
+  </w:style>
+  <w:style w:type="character" w:customStyle="1" w:styleId="HeaderChar">
+    <w:name w:val="Header Char"/>
+    <w:basedOn w:val="DefaultParagraphFont"/>
+    <w:link w:val="Header"/>
+    <w:uiPriority w:val="99"/>
+    <w:rsid w:val="001A1132"/>
+  </w:style>
+  <w:style w:type="paragraph" w:styleId="Footer">
+    <w:name w:val="footer"/>
+    <w:basedOn w:val="Normal"/>
+    <w:link w:val="FooterChar"/>
+    <w:uiPriority w:val="99"/>
+    <w:unhideWhenUsed/>
+    <w:rsid w:val="001A1132"/>
+    <w:pPr>
+      <w:tabs>
+        <w:tab w:val="center" w:pos="4513"/>
+        <w:tab w:val="right" w:pos="9026"/>
+      </w:tabs>
+    </w:pPr>
+  </w:style>
+  <w:style w:type="character" w:customStyle="1" w:styleId="FooterChar">
+    <w:name w:val="Footer Char"/>
+    <w:basedOn w:val="DefaultParagraphFont"/>
+    <w:link w:val="Footer"/>
+    <w:uiPriority w:val="99"/>
+    <w:rsid w:val="001A1132"/>
+  </w:style>
 </w:styles>
 </file>
 
@@ -1202,4 +2891,16 @@
     </a:ext>
   </a:extLst>
 </a:theme>
+</file>
+
+<file path=customXml/item1.xml><?xml version="1.0" encoding="utf-8"?>
+<b:Sources xmlns:b="http://schemas.openxmlformats.org/officeDocument/2006/bibliography" xmlns="http://schemas.openxmlformats.org/officeDocument/2006/bibliography" SelectedStyle="/APASixthEditionOfficeOnline.xsl" StyleName="APA" Version="6"/>
+</file>
+
+<file path=customXml/itemProps1.xml><?xml version="1.0" encoding="utf-8"?>
+<ds:datastoreItem xmlns:ds="http://schemas.openxmlformats.org/officeDocument/2006/customXml" ds:itemID="{3D422FA7-3120-7147-AA89-54EB2808F239}">
+  <ds:schemaRefs>
+    <ds:schemaRef ds:uri="http://schemas.openxmlformats.org/officeDocument/2006/bibliography"/>
+  </ds:schemaRefs>
+</ds:datastoreItem>
 </file>
</xml_diff>

<commit_message>
some more progress done and doing the report now
</commit_message>
<xml_diff>
--- a/task4/task4.docx
+++ b/task4/task4.docx
@@ -5,31 +5,67 @@
     <w:p>
       <w:pPr>
         <w:jc w:val="center"/>
-      </w:pPr>
-      <w:r>
-        <w:t>Task 4</w:t>
-      </w:r>
-    </w:p>
-    <w:p>
-      <w:pPr>
-        <w:jc w:val="center"/>
-      </w:pPr>
-    </w:p>
-    <w:p>
-      <w:pPr>
         <w:rPr>
           <w:b/>
           <w:bCs/>
-          <w:u w:val="single"/>
         </w:rPr>
       </w:pPr>
       <w:r>
         <w:rPr>
           <w:b/>
           <w:bCs/>
+        </w:rPr>
+        <w:t>Task 4</w:t>
+      </w:r>
+    </w:p>
+    <w:p>
+      <w:pPr>
+        <w:jc w:val="center"/>
+      </w:pPr>
+    </w:p>
+    <w:p>
+      <w:pPr>
+        <w:rPr>
+          <w:rFonts w:ascii="Arial" w:hAnsi="Arial" w:cs="Arial"/>
+          <w:b/>
+          <w:bCs/>
+          <w:sz w:val="22"/>
+          <w:szCs w:val="22"/>
           <w:u w:val="single"/>
         </w:rPr>
-        <w:t>Intro:</w:t>
+      </w:pPr>
+      <w:r>
+        <w:rPr>
+          <w:rFonts w:ascii="Arial" w:hAnsi="Arial" w:cs="Arial"/>
+          <w:b/>
+          <w:bCs/>
+          <w:sz w:val="22"/>
+          <w:szCs w:val="22"/>
+          <w:u w:val="single"/>
+        </w:rPr>
+        <w:t>Intro</w:t>
+      </w:r>
+      <w:r>
+        <w:rPr>
+          <w:rFonts w:ascii="Arial" w:hAnsi="Arial" w:cs="Arial"/>
+          <w:b/>
+          <w:bCs/>
+          <w:sz w:val="22"/>
+          <w:szCs w:val="22"/>
+          <w:u w:val="single"/>
+        </w:rPr>
+        <w:t>duction</w:t>
+      </w:r>
+      <w:r>
+        <w:rPr>
+          <w:rFonts w:ascii="Arial" w:hAnsi="Arial" w:cs="Arial"/>
+          <w:b/>
+          <w:bCs/>
+          <w:sz w:val="22"/>
+          <w:szCs w:val="22"/>
+          <w:u w:val="single"/>
+        </w:rPr>
+        <w:t>:</w:t>
       </w:r>
     </w:p>
     <w:p>
@@ -1266,31 +1302,7 @@
           <w:sz w:val="22"/>
           <w:szCs w:val="22"/>
         </w:rPr>
-        <w:t>(</w:t>
-      </w:r>
-      <w:r>
-        <w:rPr>
-          <w:rFonts w:ascii="Arial" w:hAnsi="Arial" w:cs="Arial"/>
-          <w:sz w:val="22"/>
-          <w:szCs w:val="22"/>
-        </w:rPr>
-        <w:t>14</w:t>
-      </w:r>
-      <w:r>
-        <w:rPr>
-          <w:rFonts w:ascii="Arial" w:hAnsi="Arial" w:cs="Arial"/>
-          <w:sz w:val="22"/>
-          <w:szCs w:val="22"/>
-        </w:rPr>
-        <w:t xml:space="preserve"> – 5 + 0)/1 + 1 = </w:t>
-      </w:r>
-      <w:r>
-        <w:rPr>
-          <w:rFonts w:ascii="Arial" w:hAnsi="Arial" w:cs="Arial"/>
-          <w:sz w:val="22"/>
-          <w:szCs w:val="22"/>
-        </w:rPr>
-        <w:t>10 and we get that answer from doing conv2d once again as shown on the image.</w:t>
+        <w:t>(14 – 5 + 0)/1 + 1 = 10 and we get that answer from doing conv2d once again as shown on the image.</w:t>
       </w:r>
     </w:p>
     <w:p>
@@ -1353,14 +1365,36 @@
       </w:pPr>
     </w:p>
     <w:p>
-      <w:r>
+      <w:pPr>
+        <w:rPr>
+          <w:rFonts w:ascii="Arial" w:hAnsi="Arial" w:cs="Arial"/>
+          <w:sz w:val="22"/>
+          <w:szCs w:val="22"/>
+        </w:rPr>
+      </w:pPr>
+      <w:r>
+        <w:rPr>
+          <w:rFonts w:ascii="Arial" w:hAnsi="Arial" w:cs="Arial"/>
+          <w:sz w:val="22"/>
+          <w:szCs w:val="22"/>
+        </w:rPr>
         <w:lastRenderedPageBreak/>
         <w:t>A</w:t>
       </w:r>
       <w:r>
+        <w:rPr>
+          <w:rFonts w:ascii="Arial" w:hAnsi="Arial" w:cs="Arial"/>
+          <w:sz w:val="22"/>
+          <w:szCs w:val="22"/>
+        </w:rPr>
         <w:t xml:space="preserve">fter figuring all the mathematics behind it and understanding the model with the layers I </w:t>
       </w:r>
       <w:r>
+        <w:rPr>
+          <w:rFonts w:ascii="Arial" w:hAnsi="Arial" w:cs="Arial"/>
+          <w:sz w:val="22"/>
+          <w:szCs w:val="22"/>
+        </w:rPr>
         <w:t>developed the model and got this:</w:t>
       </w:r>
     </w:p>
@@ -1427,51 +1461,141 @@
       </w:r>
     </w:p>
     <w:p>
-      <w:r>
+      <w:pPr>
+        <w:rPr>
+          <w:rFonts w:ascii="Arial" w:hAnsi="Arial" w:cs="Arial"/>
+          <w:sz w:val="22"/>
+          <w:szCs w:val="22"/>
+        </w:rPr>
+      </w:pPr>
+      <w:r>
+        <w:rPr>
+          <w:rFonts w:ascii="Arial" w:hAnsi="Arial" w:cs="Arial"/>
+          <w:sz w:val="22"/>
+          <w:szCs w:val="22"/>
+        </w:rPr>
         <w:t>This forward pass is identical to the diagram I had above where it runs the convolutional layer first followed by pooling with an activation function ReLU followed by the second convolutional layer and then pooled by the activation ReLU once more.</w:t>
       </w:r>
     </w:p>
-    <w:p/>
-    <w:p>
-      <w:r>
+    <w:p>
+      <w:pPr>
+        <w:rPr>
+          <w:rFonts w:ascii="Arial" w:hAnsi="Arial" w:cs="Arial"/>
+          <w:sz w:val="22"/>
+          <w:szCs w:val="22"/>
+        </w:rPr>
+      </w:pPr>
+    </w:p>
+    <w:p>
+      <w:pPr>
+        <w:rPr>
+          <w:rFonts w:ascii="Arial" w:hAnsi="Arial" w:cs="Arial"/>
+          <w:sz w:val="22"/>
+          <w:szCs w:val="22"/>
+        </w:rPr>
+      </w:pPr>
+      <w:r>
+        <w:rPr>
+          <w:rFonts w:ascii="Arial" w:hAnsi="Arial" w:cs="Arial"/>
+          <w:sz w:val="22"/>
+          <w:szCs w:val="22"/>
+        </w:rPr>
         <w:t xml:space="preserve">Then I flattened the image using </w:t>
       </w:r>
       <w:proofErr w:type="spellStart"/>
       <w:proofErr w:type="gramStart"/>
       <w:r>
+        <w:rPr>
+          <w:rFonts w:ascii="Arial" w:hAnsi="Arial" w:cs="Arial"/>
+          <w:sz w:val="22"/>
+          <w:szCs w:val="22"/>
+        </w:rPr>
         <w:t>x.view</w:t>
       </w:r>
       <w:proofErr w:type="spellEnd"/>
       <w:proofErr w:type="gramEnd"/>
       <w:r>
+        <w:rPr>
+          <w:rFonts w:ascii="Arial" w:hAnsi="Arial" w:cs="Arial"/>
+          <w:sz w:val="22"/>
+          <w:szCs w:val="22"/>
+        </w:rPr>
         <w:t xml:space="preserve"> </w:t>
       </w:r>
       <w:r>
+        <w:rPr>
+          <w:rFonts w:ascii="Arial" w:hAnsi="Arial" w:cs="Arial"/>
+          <w:sz w:val="22"/>
+          <w:szCs w:val="22"/>
+        </w:rPr>
         <w:t>function and run the fully connected layers after this along with the ReLU activation functions to finish the neural network</w:t>
       </w:r>
     </w:p>
-    <w:p/>
-    <w:p/>
-    <w:p/>
-    <w:p/>
-    <w:p/>
-    <w:p>
-      <w:r>
+    <w:p>
+      <w:pPr>
+        <w:rPr>
+          <w:rFonts w:ascii="Arial" w:hAnsi="Arial" w:cs="Arial"/>
+          <w:sz w:val="22"/>
+          <w:szCs w:val="22"/>
+        </w:rPr>
+      </w:pPr>
+    </w:p>
+    <w:p/>
+    <w:p/>
+    <w:p/>
+    <w:p/>
+    <w:p>
+      <w:pPr>
+        <w:rPr>
+          <w:rFonts w:ascii="Arial" w:hAnsi="Arial" w:cs="Arial"/>
+          <w:sz w:val="22"/>
+          <w:szCs w:val="22"/>
+        </w:rPr>
+      </w:pPr>
+      <w:r>
+        <w:rPr>
+          <w:rFonts w:ascii="Arial" w:hAnsi="Arial" w:cs="Arial"/>
+          <w:sz w:val="22"/>
+          <w:szCs w:val="22"/>
+        </w:rPr>
         <w:t xml:space="preserve">I also didn’t use the </w:t>
       </w:r>
       <w:proofErr w:type="spellStart"/>
       <w:r>
+        <w:rPr>
+          <w:rFonts w:ascii="Arial" w:hAnsi="Arial" w:cs="Arial"/>
+          <w:sz w:val="22"/>
+          <w:szCs w:val="22"/>
+        </w:rPr>
         <w:t>softmax</w:t>
       </w:r>
       <w:proofErr w:type="spellEnd"/>
       <w:r>
+        <w:rPr>
+          <w:rFonts w:ascii="Arial" w:hAnsi="Arial" w:cs="Arial"/>
+          <w:sz w:val="22"/>
+          <w:szCs w:val="22"/>
+        </w:rPr>
         <w:t xml:space="preserve"> layer because I set it up a different way using cross entropy Loss</w:t>
       </w:r>
       <w:r>
+        <w:rPr>
+          <w:rFonts w:ascii="Arial" w:hAnsi="Arial" w:cs="Arial"/>
+          <w:sz w:val="22"/>
+          <w:szCs w:val="22"/>
+        </w:rPr>
         <w:t xml:space="preserve"> and I made an optimizer where I train using SGD and Adam and I display results in the next section of how they differ with accuracy and loss.</w:t>
       </w:r>
     </w:p>
-    <w:p/>
+    <w:p>
+      <w:pPr>
+        <w:rPr>
+          <w:rFonts w:ascii="Arial" w:hAnsi="Arial" w:cs="Arial"/>
+          <w:sz w:val="22"/>
+          <w:szCs w:val="22"/>
+        </w:rPr>
+      </w:pPr>
+    </w:p>
     <w:p>
       <w:pPr>
         <w:rPr>
@@ -1486,27 +1610,903 @@
           <w:bCs/>
           <w:u w:val="single"/>
         </w:rPr>
-        <w:t>Analysis:</w:t>
-      </w:r>
-    </w:p>
-    <w:p>
-      <w:pPr>
+        <w:t>Analysis</w:t>
+      </w:r>
+      <w:r>
         <w:rPr>
           <w:b/>
           <w:bCs/>
           <w:u w:val="single"/>
         </w:rPr>
-      </w:pPr>
-    </w:p>
-    <w:p>
-      <w:pPr>
+        <w:t xml:space="preserve"> of the model with different parameters</w:t>
+      </w:r>
+      <w:r>
         <w:rPr>
           <w:b/>
           <w:bCs/>
           <w:u w:val="single"/>
         </w:rPr>
-      </w:pPr>
-    </w:p>
+        <w:t>:</w:t>
+      </w:r>
+    </w:p>
+    <w:p>
+      <w:pPr>
+        <w:rPr>
+          <w:b/>
+          <w:bCs/>
+          <w:u w:val="single"/>
+        </w:rPr>
+      </w:pPr>
+    </w:p>
+    <w:p>
+      <w:pPr>
+        <w:rPr>
+          <w:rFonts w:ascii="Arial" w:hAnsi="Arial" w:cs="Arial"/>
+          <w:sz w:val="22"/>
+          <w:szCs w:val="22"/>
+        </w:rPr>
+      </w:pPr>
+      <w:r>
+        <w:rPr>
+          <w:rFonts w:ascii="Arial" w:hAnsi="Arial" w:cs="Arial"/>
+          <w:sz w:val="22"/>
+          <w:szCs w:val="22"/>
+        </w:rPr>
+        <w:t>I ran tests on my model with different parameters such as how epochs effect the model, how learning rate effects the model, how the batch size effects the model and what optimizers work the best with my convolutional neural network the Adam optimizer or the stochastic gradient descent.</w:t>
+      </w:r>
+    </w:p>
+    <w:p>
+      <w:pPr>
+        <w:rPr>
+          <w:rFonts w:ascii="Arial" w:hAnsi="Arial" w:cs="Arial"/>
+          <w:sz w:val="22"/>
+          <w:szCs w:val="22"/>
+        </w:rPr>
+      </w:pPr>
+    </w:p>
+    <w:p>
+      <w:pPr>
+        <w:rPr>
+          <w:rFonts w:ascii="Arial" w:hAnsi="Arial" w:cs="Arial"/>
+          <w:b/>
+          <w:bCs/>
+          <w:sz w:val="22"/>
+          <w:szCs w:val="22"/>
+          <w:u w:val="single"/>
+        </w:rPr>
+      </w:pPr>
+      <w:r>
+        <w:rPr>
+          <w:rFonts w:ascii="Arial" w:hAnsi="Arial" w:cs="Arial"/>
+          <w:b/>
+          <w:bCs/>
+          <w:sz w:val="22"/>
+          <w:szCs w:val="22"/>
+          <w:u w:val="single"/>
+        </w:rPr>
+        <w:t>Batch size:</w:t>
+      </w:r>
+    </w:p>
+    <w:p>
+      <w:pPr>
+        <w:rPr>
+          <w:rFonts w:ascii="Arial" w:hAnsi="Arial" w:cs="Arial"/>
+          <w:b/>
+          <w:bCs/>
+          <w:sz w:val="22"/>
+          <w:szCs w:val="22"/>
+          <w:u w:val="single"/>
+        </w:rPr>
+      </w:pPr>
+    </w:p>
+    <w:p>
+      <w:pPr>
+        <w:rPr>
+          <w:rFonts w:ascii="Arial" w:hAnsi="Arial" w:cs="Arial"/>
+          <w:sz w:val="22"/>
+          <w:szCs w:val="22"/>
+        </w:rPr>
+      </w:pPr>
+      <w:r>
+        <w:rPr>
+          <w:rFonts w:ascii="Arial" w:hAnsi="Arial" w:cs="Arial"/>
+          <w:sz w:val="22"/>
+          <w:szCs w:val="22"/>
+        </w:rPr>
+        <w:t xml:space="preserve">Batch size is how many images the program can train on and </w:t>
+      </w:r>
+      <w:r>
+        <w:rPr>
+          <w:rFonts w:ascii="Arial" w:hAnsi="Arial" w:cs="Arial"/>
+          <w:sz w:val="22"/>
+          <w:szCs w:val="22"/>
+        </w:rPr>
+        <w:t xml:space="preserve">in theory if you give something more images to train with to learn they can analyse more images and see more similarities between them and be able to distinguish between them more. </w:t>
+      </w:r>
+      <w:r>
+        <w:rPr>
+          <w:rFonts w:ascii="Arial" w:hAnsi="Arial" w:cs="Arial"/>
+          <w:sz w:val="22"/>
+          <w:szCs w:val="22"/>
+        </w:rPr>
+        <w:t>So,</w:t>
+      </w:r>
+      <w:r>
+        <w:rPr>
+          <w:rFonts w:ascii="Arial" w:hAnsi="Arial" w:cs="Arial"/>
+          <w:sz w:val="22"/>
+          <w:szCs w:val="22"/>
+        </w:rPr>
+        <w:t xml:space="preserve"> the output I am expecting is the higher the batch size the higher the accuracy of the model when testing so they are directly proportional.</w:t>
+      </w:r>
+    </w:p>
+    <w:p>
+      <w:pPr>
+        <w:rPr>
+          <w:rFonts w:ascii="Arial" w:hAnsi="Arial" w:cs="Arial"/>
+          <w:sz w:val="22"/>
+          <w:szCs w:val="22"/>
+        </w:rPr>
+      </w:pPr>
+    </w:p>
+    <w:p>
+      <w:pPr>
+        <w:rPr>
+          <w:rFonts w:ascii="Arial" w:hAnsi="Arial" w:cs="Arial"/>
+          <w:sz w:val="22"/>
+          <w:szCs w:val="22"/>
+        </w:rPr>
+      </w:pPr>
+      <w:r>
+        <w:rPr>
+          <w:rFonts w:ascii="Arial" w:hAnsi="Arial" w:cs="Arial"/>
+          <w:sz w:val="22"/>
+          <w:szCs w:val="22"/>
+        </w:rPr>
+        <w:t xml:space="preserve">From running my program for one of them was number of epochs was 25 and learning rate of 0.001 for both. The difference is that one had a batch size of 100 and the other a batch size of 20. From investigating the </w:t>
+      </w:r>
+      <w:r>
+        <w:rPr>
+          <w:rFonts w:ascii="Arial" w:hAnsi="Arial" w:cs="Arial"/>
+          <w:sz w:val="22"/>
+          <w:szCs w:val="22"/>
+        </w:rPr>
+        <w:t>program that ran with the 100 batches performed better and we can see the comparison using a confusion matrix to compare accuracy.</w:t>
+      </w:r>
+    </w:p>
+    <w:p>
+      <w:pPr>
+        <w:rPr>
+          <w:rFonts w:ascii="Arial" w:hAnsi="Arial" w:cs="Arial"/>
+          <w:sz w:val="22"/>
+          <w:szCs w:val="22"/>
+        </w:rPr>
+      </w:pPr>
+      <w:r>
+        <w:rPr>
+          <w:rFonts w:ascii="Arial" w:hAnsi="Arial" w:cs="Arial"/>
+          <w:noProof/>
+          <w:sz w:val="22"/>
+          <w:szCs w:val="22"/>
+        </w:rPr>
+        <w:drawing>
+          <wp:anchor distT="0" distB="0" distL="114300" distR="114300" simplePos="0" relativeHeight="251660288" behindDoc="0" locked="0" layoutInCell="1" allowOverlap="1" wp14:anchorId="68F1A7B1" wp14:editId="5D9D0D92">
+            <wp:simplePos x="0" y="0"/>
+            <wp:positionH relativeFrom="column">
+              <wp:posOffset>322629</wp:posOffset>
+            </wp:positionH>
+            <wp:positionV relativeFrom="paragraph">
+              <wp:posOffset>134620</wp:posOffset>
+            </wp:positionV>
+            <wp:extent cx="1671320" cy="1715770"/>
+            <wp:effectExtent l="0" t="0" r="5080" b="0"/>
+            <wp:wrapSquare wrapText="bothSides"/>
+            <wp:docPr id="6" name="Picture 6" descr="Graphical user interface, application&#10;&#10;Description automatically generated"/>
+            <wp:cNvGraphicFramePr>
+              <a:graphicFrameLocks xmlns:a="http://schemas.openxmlformats.org/drawingml/2006/main" noChangeAspect="1"/>
+            </wp:cNvGraphicFramePr>
+            <a:graphic xmlns:a="http://schemas.openxmlformats.org/drawingml/2006/main">
+              <a:graphicData uri="http://schemas.openxmlformats.org/drawingml/2006/picture">
+                <pic:pic xmlns:pic="http://schemas.openxmlformats.org/drawingml/2006/picture">
+                  <pic:nvPicPr>
+                    <pic:cNvPr id="6" name="Picture 6" descr="Graphical user interface, application&#10;&#10;Description automatically generated"/>
+                    <pic:cNvPicPr/>
+                  </pic:nvPicPr>
+                  <pic:blipFill>
+                    <a:blip r:embed="rId11" cstate="print">
+                      <a:extLst>
+                        <a:ext uri="{28A0092B-C50C-407E-A947-70E740481C1C}">
+                          <a14:useLocalDpi xmlns:a14="http://schemas.microsoft.com/office/drawing/2010/main" val="0"/>
+                        </a:ext>
+                      </a:extLst>
+                    </a:blip>
+                    <a:stretch>
+                      <a:fillRect/>
+                    </a:stretch>
+                  </pic:blipFill>
+                  <pic:spPr>
+                    <a:xfrm>
+                      <a:off x="0" y="0"/>
+                      <a:ext cx="1671320" cy="1715770"/>
+                    </a:xfrm>
+                    <a:prstGeom prst="rect">
+                      <a:avLst/>
+                    </a:prstGeom>
+                  </pic:spPr>
+                </pic:pic>
+              </a:graphicData>
+            </a:graphic>
+            <wp14:sizeRelH relativeFrom="page">
+              <wp14:pctWidth>0</wp14:pctWidth>
+            </wp14:sizeRelH>
+            <wp14:sizeRelV relativeFrom="page">
+              <wp14:pctHeight>0</wp14:pctHeight>
+            </wp14:sizeRelV>
+          </wp:anchor>
+        </w:drawing>
+      </w:r>
+    </w:p>
+    <w:p>
+      <w:pPr>
+        <w:rPr>
+          <w:rFonts w:ascii="Arial" w:hAnsi="Arial" w:cs="Arial"/>
+          <w:sz w:val="22"/>
+          <w:szCs w:val="22"/>
+        </w:rPr>
+      </w:pPr>
+    </w:p>
+    <w:p>
+      <w:pPr>
+        <w:rPr>
+          <w:rFonts w:ascii="Arial" w:hAnsi="Arial" w:cs="Arial"/>
+          <w:sz w:val="22"/>
+          <w:szCs w:val="22"/>
+        </w:rPr>
+      </w:pPr>
+    </w:p>
+    <w:p>
+      <w:pPr>
+        <w:rPr>
+          <w:b/>
+          <w:bCs/>
+          <w:u w:val="single"/>
+        </w:rPr>
+      </w:pPr>
+    </w:p>
+    <w:p>
+      <w:pPr>
+        <w:rPr>
+          <w:b/>
+          <w:bCs/>
+          <w:u w:val="single"/>
+        </w:rPr>
+      </w:pPr>
+    </w:p>
+    <w:p/>
+    <w:p/>
+    <w:p>
+      <w:r>
+        <w:rPr>
+          <w:noProof/>
+        </w:rPr>
+        <w:drawing>
+          <wp:anchor distT="0" distB="0" distL="114300" distR="114300" simplePos="0" relativeHeight="251661312" behindDoc="0" locked="0" layoutInCell="1" allowOverlap="1" wp14:anchorId="1D854D56" wp14:editId="4ACDEB5E">
+            <wp:simplePos x="0" y="0"/>
+            <wp:positionH relativeFrom="column">
+              <wp:posOffset>3066220</wp:posOffset>
+            </wp:positionH>
+            <wp:positionV relativeFrom="paragraph">
+              <wp:posOffset>-1090441</wp:posOffset>
+            </wp:positionV>
+            <wp:extent cx="1671320" cy="1715135"/>
+            <wp:effectExtent l="0" t="0" r="5080" b="0"/>
+            <wp:wrapSquare wrapText="bothSides"/>
+            <wp:docPr id="7" name="Picture 7" descr="Graphical user interface, application&#10;&#10;Description automatically generated"/>
+            <wp:cNvGraphicFramePr>
+              <a:graphicFrameLocks xmlns:a="http://schemas.openxmlformats.org/drawingml/2006/main" noChangeAspect="1"/>
+            </wp:cNvGraphicFramePr>
+            <a:graphic xmlns:a="http://schemas.openxmlformats.org/drawingml/2006/main">
+              <a:graphicData uri="http://schemas.openxmlformats.org/drawingml/2006/picture">
+                <pic:pic xmlns:pic="http://schemas.openxmlformats.org/drawingml/2006/picture">
+                  <pic:nvPicPr>
+                    <pic:cNvPr id="7" name="Picture 7" descr="Graphical user interface, application&#10;&#10;Description automatically generated"/>
+                    <pic:cNvPicPr/>
+                  </pic:nvPicPr>
+                  <pic:blipFill>
+                    <a:blip r:embed="rId12" cstate="print">
+                      <a:extLst>
+                        <a:ext uri="{28A0092B-C50C-407E-A947-70E740481C1C}">
+                          <a14:useLocalDpi xmlns:a14="http://schemas.microsoft.com/office/drawing/2010/main" val="0"/>
+                        </a:ext>
+                      </a:extLst>
+                    </a:blip>
+                    <a:stretch>
+                      <a:fillRect/>
+                    </a:stretch>
+                  </pic:blipFill>
+                  <pic:spPr>
+                    <a:xfrm>
+                      <a:off x="0" y="0"/>
+                      <a:ext cx="1671320" cy="1715135"/>
+                    </a:xfrm>
+                    <a:prstGeom prst="rect">
+                      <a:avLst/>
+                    </a:prstGeom>
+                  </pic:spPr>
+                </pic:pic>
+              </a:graphicData>
+            </a:graphic>
+            <wp14:sizeRelH relativeFrom="page">
+              <wp14:pctWidth>0</wp14:pctWidth>
+            </wp14:sizeRelH>
+            <wp14:sizeRelV relativeFrom="page">
+              <wp14:pctHeight>0</wp14:pctHeight>
+            </wp14:sizeRelV>
+          </wp:anchor>
+        </w:drawing>
+      </w:r>
+    </w:p>
+    <w:p>
+      <w:r>
+        <w:rPr>
+          <w:noProof/>
+        </w:rPr>
+        <mc:AlternateContent>
+          <mc:Choice Requires="wps">
+            <w:drawing>
+              <wp:anchor distT="0" distB="0" distL="114300" distR="114300" simplePos="0" relativeHeight="251666432" behindDoc="0" locked="0" layoutInCell="1" allowOverlap="1" wp14:anchorId="775B63F8" wp14:editId="140E5082">
+                <wp:simplePos x="0" y="0"/>
+                <wp:positionH relativeFrom="column">
+                  <wp:posOffset>3214966</wp:posOffset>
+                </wp:positionH>
+                <wp:positionV relativeFrom="paragraph">
+                  <wp:posOffset>522666</wp:posOffset>
+                </wp:positionV>
+                <wp:extent cx="1393634" cy="291947"/>
+                <wp:effectExtent l="0" t="0" r="16510" b="13335"/>
+                <wp:wrapNone/>
+                <wp:docPr id="10" name="Text Box 10"/>
+                <wp:cNvGraphicFramePr/>
+                <a:graphic xmlns:a="http://schemas.openxmlformats.org/drawingml/2006/main">
+                  <a:graphicData uri="http://schemas.microsoft.com/office/word/2010/wordprocessingShape">
+                    <wps:wsp>
+                      <wps:cNvSpPr txBox="1"/>
+                      <wps:spPr>
+                        <a:xfrm>
+                          <a:off x="0" y="0"/>
+                          <a:ext cx="1393634" cy="291947"/>
+                        </a:xfrm>
+                        <a:prstGeom prst="rect">
+                          <a:avLst/>
+                        </a:prstGeom>
+                        <a:solidFill>
+                          <a:schemeClr val="lt1"/>
+                        </a:solidFill>
+                        <a:ln w="6350">
+                          <a:solidFill>
+                            <a:prstClr val="black"/>
+                          </a:solidFill>
+                        </a:ln>
+                      </wps:spPr>
+                      <wps:txbx>
+                        <w:txbxContent>
+                          <w:p>
+                            <w:pPr>
+                              <w:rPr>
+                                <w:rFonts w:ascii="Arial" w:hAnsi="Arial" w:cs="Arial"/>
+                                <w:sz w:val="22"/>
+                                <w:szCs w:val="22"/>
+                              </w:rPr>
+                            </w:pPr>
+                            <w:r>
+                              <w:t>100</w:t>
+                            </w:r>
+                            <w:r>
+                              <w:t xml:space="preserve"> batch-size</w:t>
+                            </w:r>
+                          </w:p>
+                        </w:txbxContent>
+                      </wps:txbx>
+                      <wps:bodyPr rot="0" spcFirstLastPara="0" vertOverflow="overflow" horzOverflow="overflow" vert="horz" wrap="square" lIns="91440" tIns="45720" rIns="91440" bIns="45720" numCol="1" spcCol="0" rtlCol="0" fromWordArt="0" anchor="t" anchorCtr="0" forceAA="0" compatLnSpc="1">
+                        <a:prstTxWarp prst="textNoShape">
+                          <a:avLst/>
+                        </a:prstTxWarp>
+                        <a:noAutofit/>
+                      </wps:bodyPr>
+                    </wps:wsp>
+                  </a:graphicData>
+                </a:graphic>
+                <wp14:sizeRelV relativeFrom="margin">
+                  <wp14:pctHeight>0</wp14:pctHeight>
+                </wp14:sizeRelV>
+              </wp:anchor>
+            </w:drawing>
+          </mc:Choice>
+          <mc:Fallback>
+            <w:pict>
+              <v:shapetype w14:anchorId="775B63F8" id="_x0000_t202" coordsize="21600,21600" o:spt="202" path="m,l,21600r21600,l21600,xe">
+                <v:stroke joinstyle="miter"/>
+                <v:path gradientshapeok="t" o:connecttype="rect"/>
+              </v:shapetype>
+              <v:shape id="Text Box 10" o:spid="_x0000_s1026" type="#_x0000_t202" style="position:absolute;margin-left:253.15pt;margin-top:41.15pt;width:109.75pt;height:23pt;z-index:251666432;visibility:visible;mso-wrap-style:square;mso-height-percent:0;mso-wrap-distance-left:9pt;mso-wrap-distance-top:0;mso-wrap-distance-right:9pt;mso-wrap-distance-bottom:0;mso-position-horizontal:absolute;mso-position-horizontal-relative:text;mso-position-vertical:absolute;mso-position-vertical-relative:text;mso-height-percent:0;mso-height-relative:margin;v-text-anchor:top" o:gfxdata="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" fillcolor="white [3201]" strokeweight=".5pt">
+                <v:textbox>
+                  <w:txbxContent>
+                    <w:p>
+                      <w:pPr>
+                        <w:rPr>
+                          <w:rFonts w:ascii="Arial" w:hAnsi="Arial" w:cs="Arial"/>
+                          <w:sz w:val="22"/>
+                          <w:szCs w:val="22"/>
+                        </w:rPr>
+                      </w:pPr>
+                      <w:r>
+                        <w:t>100</w:t>
+                      </w:r>
+                      <w:r>
+                        <w:t xml:space="preserve"> batch-size</w:t>
+                      </w:r>
+                    </w:p>
+                  </w:txbxContent>
+                </v:textbox>
+              </v:shape>
+            </w:pict>
+          </mc:Fallback>
+        </mc:AlternateContent>
+      </w:r>
+      <w:r>
+        <w:rPr>
+          <w:noProof/>
+        </w:rPr>
+        <mc:AlternateContent>
+          <mc:Choice Requires="wps">
+            <w:drawing>
+              <wp:anchor distT="0" distB="0" distL="114300" distR="114300" simplePos="0" relativeHeight="251664384" behindDoc="0" locked="0" layoutInCell="1" allowOverlap="1" wp14:anchorId="14DFFF5B" wp14:editId="75EC10DA">
+                <wp:simplePos x="0" y="0"/>
+                <wp:positionH relativeFrom="column">
+                  <wp:posOffset>495759</wp:posOffset>
+                </wp:positionH>
+                <wp:positionV relativeFrom="paragraph">
+                  <wp:posOffset>523690</wp:posOffset>
+                </wp:positionV>
+                <wp:extent cx="1393634" cy="291947"/>
+                <wp:effectExtent l="0" t="0" r="16510" b="13335"/>
+                <wp:wrapNone/>
+                <wp:docPr id="9" name="Text Box 9"/>
+                <wp:cNvGraphicFramePr/>
+                <a:graphic xmlns:a="http://schemas.openxmlformats.org/drawingml/2006/main">
+                  <a:graphicData uri="http://schemas.microsoft.com/office/word/2010/wordprocessingShape">
+                    <wps:wsp>
+                      <wps:cNvSpPr txBox="1"/>
+                      <wps:spPr>
+                        <a:xfrm>
+                          <a:off x="0" y="0"/>
+                          <a:ext cx="1393634" cy="291947"/>
+                        </a:xfrm>
+                        <a:prstGeom prst="rect">
+                          <a:avLst/>
+                        </a:prstGeom>
+                        <a:solidFill>
+                          <a:schemeClr val="lt1"/>
+                        </a:solidFill>
+                        <a:ln w="6350">
+                          <a:solidFill>
+                            <a:prstClr val="black"/>
+                          </a:solidFill>
+                        </a:ln>
+                      </wps:spPr>
+                      <wps:txbx>
+                        <w:txbxContent>
+                          <w:p>
+                            <w:pPr>
+                              <w:rPr>
+                                <w:rFonts w:ascii="Arial" w:hAnsi="Arial" w:cs="Arial"/>
+                                <w:sz w:val="22"/>
+                                <w:szCs w:val="22"/>
+                              </w:rPr>
+                            </w:pPr>
+                            <w:r>
+                              <w:t>20 batch-size</w:t>
+                            </w:r>
+                          </w:p>
+                        </w:txbxContent>
+                      </wps:txbx>
+                      <wps:bodyPr rot="0" spcFirstLastPara="0" vertOverflow="overflow" horzOverflow="overflow" vert="horz" wrap="square" lIns="91440" tIns="45720" rIns="91440" bIns="45720" numCol="1" spcCol="0" rtlCol="0" fromWordArt="0" anchor="t" anchorCtr="0" forceAA="0" compatLnSpc="1">
+                        <a:prstTxWarp prst="textNoShape">
+                          <a:avLst/>
+                        </a:prstTxWarp>
+                        <a:noAutofit/>
+                      </wps:bodyPr>
+                    </wps:wsp>
+                  </a:graphicData>
+                </a:graphic>
+                <wp14:sizeRelV relativeFrom="margin">
+                  <wp14:pctHeight>0</wp14:pctHeight>
+                </wp14:sizeRelV>
+              </wp:anchor>
+            </w:drawing>
+          </mc:Choice>
+          <mc:Fallback>
+            <w:pict>
+              <v:shape w14:anchorId="14DFFF5B" id="Text Box 9" o:spid="_x0000_s1027" type="#_x0000_t202" style="position:absolute;margin-left:39.05pt;margin-top:41.25pt;width:109.75pt;height:23pt;z-index:251664384;visibility:visible;mso-wrap-style:square;mso-height-percent:0;mso-wrap-distance-left:9pt;mso-wrap-distance-top:0;mso-wrap-distance-right:9pt;mso-wrap-distance-bottom:0;mso-position-horizontal:absolute;mso-position-horizontal-relative:text;mso-position-vertical:absolute;mso-position-vertical-relative:text;mso-height-percent:0;mso-height-relative:margin;v-text-anchor:top" o:gfxdata="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" fillcolor="white [3201]" strokeweight=".5pt">
+                <v:textbox>
+                  <w:txbxContent>
+                    <w:p>
+                      <w:pPr>
+                        <w:rPr>
+                          <w:rFonts w:ascii="Arial" w:hAnsi="Arial" w:cs="Arial"/>
+                          <w:sz w:val="22"/>
+                          <w:szCs w:val="22"/>
+                        </w:rPr>
+                      </w:pPr>
+                      <w:r>
+                        <w:t>20 batch-size</w:t>
+                      </w:r>
+                    </w:p>
+                  </w:txbxContent>
+                </v:textbox>
+              </v:shape>
+            </w:pict>
+          </mc:Fallback>
+        </mc:AlternateContent>
+      </w:r>
+    </w:p>
+    <w:p/>
+    <w:p>
+      <w:pPr>
+        <w:rPr>
+          <w:sz w:val="22"/>
+          <w:szCs w:val="22"/>
+        </w:rPr>
+      </w:pPr>
+    </w:p>
+    <w:p/>
+    <w:p>
+      <w:pPr>
+        <w:rPr>
+          <w:rFonts w:ascii="Arial" w:hAnsi="Arial" w:cs="Arial"/>
+          <w:sz w:val="22"/>
+          <w:szCs w:val="22"/>
+        </w:rPr>
+      </w:pPr>
+      <w:r>
+        <w:rPr>
+          <w:rFonts w:ascii="Arial" w:hAnsi="Arial" w:cs="Arial"/>
+          <w:sz w:val="22"/>
+          <w:szCs w:val="22"/>
+        </w:rPr>
+        <w:lastRenderedPageBreak/>
+        <w:t xml:space="preserve">From the matrices above we can see that the one with the </w:t>
+      </w:r>
+      <w:r>
+        <w:rPr>
+          <w:rFonts w:ascii="Arial" w:hAnsi="Arial" w:cs="Arial"/>
+          <w:sz w:val="22"/>
+          <w:szCs w:val="22"/>
+        </w:rPr>
+        <w:t>100-batch</w:t>
+      </w:r>
+      <w:r>
+        <w:rPr>
+          <w:rFonts w:ascii="Arial" w:hAnsi="Arial" w:cs="Arial"/>
+          <w:sz w:val="22"/>
+          <w:szCs w:val="22"/>
+        </w:rPr>
+        <w:t xml:space="preserve"> size has a higher accuracy than the one with the batch size of 20 and it is what I expected with this outcome.</w:t>
+      </w:r>
+    </w:p>
+    <w:p>
+      <w:pPr>
+        <w:rPr>
+          <w:rFonts w:ascii="Arial" w:hAnsi="Arial" w:cs="Arial"/>
+          <w:sz w:val="22"/>
+          <w:szCs w:val="22"/>
+        </w:rPr>
+      </w:pPr>
+      <w:r>
+        <w:rPr>
+          <w:rFonts w:ascii="Arial" w:hAnsi="Arial" w:cs="Arial"/>
+          <w:sz w:val="22"/>
+          <w:szCs w:val="22"/>
+        </w:rPr>
+        <w:t>However, we can still see one pattern that persists even though the batch size has been increased and that is the training for the group cats and dogs and the group truck and car. Both groups have a similar accuracy with both batches, 100-batch is still slightly higher, and this is because of how similar they are because cats and dogs all pixilated are near the same and same as cars and trucks and it still struggles to get high accuracy for those items even though it has 80 more images to learn from so that was an interesting outcome with those 2 classes.</w:t>
+      </w:r>
+    </w:p>
+    <w:p>
+      <w:pPr>
+        <w:rPr>
+          <w:rFonts w:ascii="Arial" w:hAnsi="Arial" w:cs="Arial"/>
+          <w:sz w:val="22"/>
+          <w:szCs w:val="22"/>
+        </w:rPr>
+      </w:pPr>
+    </w:p>
+    <w:p>
+      <w:pPr>
+        <w:rPr>
+          <w:rFonts w:ascii="Arial" w:hAnsi="Arial" w:cs="Arial"/>
+          <w:b/>
+          <w:bCs/>
+          <w:sz w:val="22"/>
+          <w:szCs w:val="22"/>
+          <w:u w:val="single"/>
+        </w:rPr>
+      </w:pPr>
+      <w:r>
+        <w:rPr>
+          <w:rFonts w:ascii="Arial" w:hAnsi="Arial" w:cs="Arial"/>
+          <w:b/>
+          <w:bCs/>
+          <w:sz w:val="22"/>
+          <w:szCs w:val="22"/>
+          <w:u w:val="single"/>
+        </w:rPr>
+        <w:t>Number of epochs:</w:t>
+      </w:r>
+    </w:p>
+    <w:p>
+      <w:pPr>
+        <w:rPr>
+          <w:rFonts w:ascii="Arial" w:hAnsi="Arial" w:cs="Arial"/>
+          <w:b/>
+          <w:bCs/>
+          <w:sz w:val="22"/>
+          <w:szCs w:val="22"/>
+          <w:u w:val="single"/>
+        </w:rPr>
+      </w:pPr>
+    </w:p>
+    <w:p>
+      <w:pPr>
+        <w:rPr>
+          <w:rFonts w:ascii="Arial" w:hAnsi="Arial" w:cs="Arial"/>
+          <w:sz w:val="22"/>
+          <w:szCs w:val="22"/>
+        </w:rPr>
+      </w:pPr>
+      <w:r>
+        <w:rPr>
+          <w:rFonts w:ascii="Arial" w:hAnsi="Arial" w:cs="Arial"/>
+          <w:sz w:val="22"/>
+          <w:szCs w:val="22"/>
+        </w:rPr>
+        <w:t>Higher the epoch higher the accuracy</w:t>
+      </w:r>
+    </w:p>
+    <w:p>
+      <w:pPr>
+        <w:rPr>
+          <w:rFonts w:ascii="Arial" w:hAnsi="Arial" w:cs="Arial"/>
+          <w:sz w:val="22"/>
+          <w:szCs w:val="22"/>
+        </w:rPr>
+      </w:pPr>
+    </w:p>
+    <w:p>
+      <w:pPr>
+        <w:rPr>
+          <w:rFonts w:ascii="Arial" w:hAnsi="Arial" w:cs="Arial"/>
+          <w:b/>
+          <w:bCs/>
+          <w:sz w:val="22"/>
+          <w:szCs w:val="22"/>
+          <w:u w:val="single"/>
+        </w:rPr>
+      </w:pPr>
+    </w:p>
+    <w:p>
+      <w:pPr>
+        <w:rPr>
+          <w:rFonts w:ascii="Arial" w:hAnsi="Arial" w:cs="Arial"/>
+          <w:b/>
+          <w:bCs/>
+          <w:sz w:val="22"/>
+          <w:szCs w:val="22"/>
+          <w:u w:val="single"/>
+        </w:rPr>
+      </w:pPr>
+      <w:r>
+        <w:rPr>
+          <w:rFonts w:ascii="Arial" w:hAnsi="Arial" w:cs="Arial"/>
+          <w:b/>
+          <w:bCs/>
+          <w:sz w:val="22"/>
+          <w:szCs w:val="22"/>
+          <w:u w:val="single"/>
+        </w:rPr>
+        <w:t>Learning rate:</w:t>
+      </w:r>
+    </w:p>
+    <w:p>
+      <w:pPr>
+        <w:rPr>
+          <w:rFonts w:ascii="Arial" w:hAnsi="Arial" w:cs="Arial"/>
+          <w:b/>
+          <w:bCs/>
+          <w:sz w:val="22"/>
+          <w:szCs w:val="22"/>
+          <w:u w:val="single"/>
+        </w:rPr>
+      </w:pPr>
+    </w:p>
+    <w:p>
+      <w:pPr>
+        <w:rPr>
+          <w:rFonts w:ascii="Arial" w:hAnsi="Arial" w:cs="Arial"/>
+          <w:sz w:val="22"/>
+          <w:szCs w:val="22"/>
+        </w:rPr>
+      </w:pPr>
+      <w:r>
+        <w:rPr>
+          <w:rFonts w:ascii="Arial" w:hAnsi="Arial" w:cs="Arial"/>
+          <w:sz w:val="22"/>
+          <w:szCs w:val="22"/>
+        </w:rPr>
+        <w:t xml:space="preserve">Smaller the </w:t>
+      </w:r>
+      <w:proofErr w:type="spellStart"/>
+      <w:r>
+        <w:rPr>
+          <w:rFonts w:ascii="Arial" w:hAnsi="Arial" w:cs="Arial"/>
+          <w:sz w:val="22"/>
+          <w:szCs w:val="22"/>
+        </w:rPr>
+        <w:t>lr</w:t>
+      </w:r>
+      <w:proofErr w:type="spellEnd"/>
+      <w:r>
+        <w:rPr>
+          <w:rFonts w:ascii="Arial" w:hAnsi="Arial" w:cs="Arial"/>
+          <w:sz w:val="22"/>
+          <w:szCs w:val="22"/>
+        </w:rPr>
+        <w:t xml:space="preserve"> the higher the accuracy</w:t>
+      </w:r>
+    </w:p>
+    <w:p>
+      <w:pPr>
+        <w:rPr>
+          <w:rFonts w:ascii="Arial" w:hAnsi="Arial" w:cs="Arial"/>
+          <w:sz w:val="22"/>
+          <w:szCs w:val="22"/>
+        </w:rPr>
+      </w:pPr>
+    </w:p>
+    <w:p>
+      <w:pPr>
+        <w:rPr>
+          <w:rFonts w:ascii="Arial" w:hAnsi="Arial" w:cs="Arial"/>
+          <w:b/>
+          <w:bCs/>
+          <w:sz w:val="22"/>
+          <w:szCs w:val="22"/>
+          <w:u w:val="single"/>
+        </w:rPr>
+      </w:pPr>
+    </w:p>
+    <w:p>
+      <w:pPr>
+        <w:rPr>
+          <w:rFonts w:ascii="Arial" w:hAnsi="Arial" w:cs="Arial"/>
+          <w:b/>
+          <w:bCs/>
+          <w:sz w:val="22"/>
+          <w:szCs w:val="22"/>
+          <w:u w:val="single"/>
+        </w:rPr>
+      </w:pPr>
+      <w:r>
+        <w:rPr>
+          <w:rFonts w:ascii="Arial" w:hAnsi="Arial" w:cs="Arial"/>
+          <w:b/>
+          <w:bCs/>
+          <w:sz w:val="22"/>
+          <w:szCs w:val="22"/>
+          <w:u w:val="single"/>
+        </w:rPr>
+        <w:t>Optimizer:</w:t>
+      </w:r>
+    </w:p>
+    <w:p>
+      <w:pPr>
+        <w:rPr>
+          <w:rFonts w:ascii="Arial" w:hAnsi="Arial" w:cs="Arial"/>
+          <w:b/>
+          <w:bCs/>
+          <w:sz w:val="22"/>
+          <w:szCs w:val="22"/>
+          <w:u w:val="single"/>
+        </w:rPr>
+      </w:pPr>
+    </w:p>
+    <w:p>
+      <w:pPr>
+        <w:rPr>
+          <w:rFonts w:ascii="Arial" w:hAnsi="Arial" w:cs="Arial"/>
+          <w:b/>
+          <w:bCs/>
+          <w:sz w:val="22"/>
+          <w:szCs w:val="22"/>
+          <w:u w:val="single"/>
+        </w:rPr>
+      </w:pPr>
+    </w:p>
+    <w:p>
+      <w:pPr>
+        <w:rPr>
+          <w:rFonts w:ascii="Arial" w:hAnsi="Arial" w:cs="Arial"/>
+          <w:sz w:val="22"/>
+          <w:szCs w:val="22"/>
+        </w:rPr>
+      </w:pPr>
+    </w:p>
+    <w:p>
+      <w:pPr>
+        <w:rPr>
+          <w:rFonts w:ascii="Arial" w:hAnsi="Arial" w:cs="Arial"/>
+          <w:b/>
+          <w:bCs/>
+          <w:sz w:val="22"/>
+          <w:szCs w:val="22"/>
+          <w:u w:val="single"/>
+        </w:rPr>
+      </w:pPr>
+    </w:p>
+    <w:p>
+      <w:pPr>
+        <w:rPr>
+          <w:rFonts w:ascii="Arial" w:hAnsi="Arial" w:cs="Arial"/>
+          <w:b/>
+          <w:bCs/>
+          <w:sz w:val="22"/>
+          <w:szCs w:val="22"/>
+          <w:u w:val="single"/>
+        </w:rPr>
+      </w:pPr>
+      <w:r>
+        <w:rPr>
+          <w:rFonts w:ascii="Arial" w:hAnsi="Arial" w:cs="Arial"/>
+          <w:b/>
+          <w:bCs/>
+          <w:sz w:val="22"/>
+          <w:szCs w:val="22"/>
+          <w:u w:val="single"/>
+        </w:rPr>
+        <w:t>Evaluation of the task:</w:t>
+      </w:r>
+    </w:p>
+    <w:p>
+      <w:pPr>
+        <w:rPr>
+          <w:rFonts w:ascii="Arial" w:hAnsi="Arial" w:cs="Arial"/>
+          <w:b/>
+          <w:bCs/>
+          <w:sz w:val="22"/>
+          <w:szCs w:val="22"/>
+          <w:u w:val="single"/>
+        </w:rPr>
+      </w:pPr>
+    </w:p>
+    <w:p>
+      <w:pPr>
+        <w:rPr>
+          <w:rFonts w:ascii="Arial" w:hAnsi="Arial" w:cs="Arial"/>
+          <w:sz w:val="22"/>
+          <w:szCs w:val="22"/>
+        </w:rPr>
+      </w:pPr>
+    </w:p>
+    <w:p/>
+    <w:p/>
+    <w:p/>
+    <w:p/>
+    <w:p/>
+    <w:p/>
+    <w:p/>
+    <w:p/>
+    <w:p/>
+    <w:p/>
+    <w:p/>
     <w:p/>
     <w:p/>
     <w:p/>
@@ -1553,7 +2553,7 @@
       </w:r>
     </w:p>
     <w:p>
-      <w:hyperlink r:id="rId11" w:history="1">
+      <w:hyperlink r:id="rId13" w:history="1">
         <w:r>
           <w:rPr>
             <w:rStyle w:val="Hyperlink"/>
@@ -1955,7 +2955,7 @@
       </w:r>
     </w:p>
     <w:p>
-      <w:hyperlink r:id="rId12" w:history="1">
+      <w:hyperlink r:id="rId14" w:history="1">
         <w:r>
           <w:rPr>
             <w:rStyle w:val="Hyperlink"/>
@@ -1976,7 +2976,7 @@
       </w:r>
     </w:p>
     <w:sectPr>
-      <w:headerReference w:type="default" r:id="rId13"/>
+      <w:headerReference w:type="default" r:id="rId15"/>
       <w:pgSz w:w="11906" w:h="16838"/>
       <w:pgMar w:top="1440" w:right="1440" w:bottom="1440" w:left="1440" w:header="708" w:footer="708" w:gutter="0"/>
       <w:cols w:space="708"/>

</xml_diff>

<commit_message>
task 4 mostly done now beginning task3 report
</commit_message>
<xml_diff>
--- a/task4/task4.docx
+++ b/task4/task4.docx
@@ -21,6 +21,99 @@
     <w:p>
       <w:pPr>
         <w:jc w:val="center"/>
+      </w:pPr>
+    </w:p>
+    <w:p>
+      <w:pPr>
+        <w:rPr>
+          <w:rFonts w:ascii="Arial" w:hAnsi="Arial" w:cs="Arial"/>
+          <w:sz w:val="22"/>
+          <w:szCs w:val="22"/>
+        </w:rPr>
+      </w:pPr>
+      <w:proofErr w:type="spellStart"/>
+      <w:proofErr w:type="gramStart"/>
+      <w:r>
+        <w:rPr>
+          <w:rFonts w:ascii="Arial" w:hAnsi="Arial" w:cs="Arial"/>
+          <w:b/>
+          <w:bCs/>
+          <w:sz w:val="22"/>
+          <w:szCs w:val="22"/>
+          <w:u w:val="single"/>
+        </w:rPr>
+        <w:t>Github</w:t>
+      </w:r>
+      <w:proofErr w:type="spellEnd"/>
+      <w:r>
+        <w:rPr>
+          <w:rFonts w:ascii="Arial" w:hAnsi="Arial" w:cs="Arial"/>
+          <w:b/>
+          <w:bCs/>
+          <w:sz w:val="22"/>
+          <w:szCs w:val="22"/>
+          <w:u w:val="single"/>
+        </w:rPr>
+        <w:t xml:space="preserve"> :</w:t>
+      </w:r>
+      <w:proofErr w:type="gramEnd"/>
+      <w:r>
+        <w:rPr>
+          <w:rFonts w:ascii="Arial" w:hAnsi="Arial" w:cs="Arial"/>
+          <w:b/>
+          <w:bCs/>
+          <w:sz w:val="22"/>
+          <w:szCs w:val="22"/>
+          <w:u w:val="single"/>
+        </w:rPr>
+        <w:t xml:space="preserve"> </w:t>
+      </w:r>
+      <w:hyperlink r:id="rId7" w:history="1">
+        <w:r>
+          <w:rPr>
+            <w:rStyle w:val="Hyperlink"/>
+            <w:rFonts w:ascii="Arial" w:hAnsi="Arial" w:cs="Arial"/>
+            <w:b/>
+            <w:bCs/>
+            <w:sz w:val="22"/>
+            <w:szCs w:val="22"/>
+          </w:rPr>
+          <w:t>https://github.com/dar</w:t>
+        </w:r>
+        <w:r>
+          <w:rPr>
+            <w:rStyle w:val="Hyperlink"/>
+            <w:rFonts w:ascii="Arial" w:hAnsi="Arial" w:cs="Arial"/>
+            <w:b/>
+            <w:bCs/>
+            <w:sz w:val="22"/>
+            <w:szCs w:val="22"/>
+          </w:rPr>
+          <w:t>d</w:t>
+        </w:r>
+        <w:r>
+          <w:rPr>
+            <w:rStyle w:val="Hyperlink"/>
+            <w:rFonts w:ascii="Arial" w:hAnsi="Arial" w:cs="Arial"/>
+            <w:b/>
+            <w:bCs/>
+            <w:sz w:val="22"/>
+            <w:szCs w:val="22"/>
+          </w:rPr>
+          <w:t>an-gashi01/DardanGashi_IN3063coursework</w:t>
+        </w:r>
+      </w:hyperlink>
+    </w:p>
+    <w:p>
+      <w:pPr>
+        <w:rPr>
+          <w:rFonts w:ascii="Arial" w:hAnsi="Arial" w:cs="Arial"/>
+          <w:b/>
+          <w:bCs/>
+          <w:sz w:val="22"/>
+          <w:szCs w:val="22"/>
+          <w:u w:val="single"/>
+        </w:rPr>
       </w:pPr>
     </w:p>
     <w:p>
@@ -511,7 +604,7 @@
                     <pic:cNvPicPr/>
                   </pic:nvPicPr>
                   <pic:blipFill>
-                    <a:blip r:embed="rId7" cstate="print">
+                    <a:blip r:embed="rId8" cstate="print">
                       <a:extLst>
                         <a:ext uri="{28A0092B-C50C-407E-A947-70E740481C1C}">
                           <a14:useLocalDpi xmlns:a14="http://schemas.microsoft.com/office/drawing/2010/main" val="0"/>
@@ -605,7 +698,6 @@
           <w:sz w:val="22"/>
           <w:szCs w:val="22"/>
         </w:rPr>
-        <w:lastRenderedPageBreak/>
         <w:t>Building the Model:</w:t>
       </w:r>
     </w:p>
@@ -699,7 +791,7 @@
                     <pic:cNvPicPr/>
                   </pic:nvPicPr>
                   <pic:blipFill>
-                    <a:blip r:embed="rId8" cstate="print">
+                    <a:blip r:embed="rId9" cstate="print">
                       <a:extLst>
                         <a:ext uri="{28A0092B-C50C-407E-A947-70E740481C1C}">
                           <a14:useLocalDpi xmlns:a14="http://schemas.microsoft.com/office/drawing/2010/main" val="0"/>
@@ -1107,7 +1199,7 @@
                     <pic:cNvPicPr/>
                   </pic:nvPicPr>
                   <pic:blipFill>
-                    <a:blip r:embed="rId9">
+                    <a:blip r:embed="rId10">
                       <a:extLst>
                         <a:ext uri="{28A0092B-C50C-407E-A947-70E740481C1C}">
                           <a14:useLocalDpi xmlns:a14="http://schemas.microsoft.com/office/drawing/2010/main" val="0"/>
@@ -1249,6 +1341,7 @@
           <w:sz w:val="22"/>
           <w:szCs w:val="22"/>
         </w:rPr>
+        <w:lastRenderedPageBreak/>
         <w:t xml:space="preserve">And then we do one final </w:t>
       </w:r>
       <w:r>
@@ -1299,7 +1392,6 @@
           <w:sz w:val="22"/>
           <w:szCs w:val="22"/>
         </w:rPr>
-        <w:lastRenderedPageBreak/>
         <w:t>A</w:t>
       </w:r>
       <w:r>
@@ -1348,7 +1440,7 @@
                     <pic:cNvPicPr/>
                   </pic:nvPicPr>
                   <pic:blipFill>
-                    <a:blip r:embed="rId10">
+                    <a:blip r:embed="rId11">
                       <a:extLst>
                         <a:ext uri="{28A0092B-C50C-407E-A947-70E740481C1C}">
                           <a14:useLocalDpi xmlns:a14="http://schemas.microsoft.com/office/drawing/2010/main" val="0"/>
@@ -1750,7 +1842,7 @@
                     <pic:cNvPicPr/>
                   </pic:nvPicPr>
                   <pic:blipFill>
-                    <a:blip r:embed="rId11" cstate="print">
+                    <a:blip r:embed="rId12" cstate="print">
                       <a:extLst>
                         <a:ext uri="{28A0092B-C50C-407E-A947-70E740481C1C}">
                           <a14:useLocalDpi xmlns:a14="http://schemas.microsoft.com/office/drawing/2010/main" val="0"/>
@@ -1812,7 +1904,7 @@
                     <pic:cNvPicPr/>
                   </pic:nvPicPr>
                   <pic:blipFill>
-                    <a:blip r:embed="rId12" cstate="print">
+                    <a:blip r:embed="rId13" cstate="print">
                       <a:extLst>
                         <a:ext uri="{28A0092B-C50C-407E-A947-70E740481C1C}">
                           <a14:useLocalDpi xmlns:a14="http://schemas.microsoft.com/office/drawing/2010/main" val="0"/>
@@ -2068,7 +2160,6 @@
           <w:sz w:val="22"/>
           <w:szCs w:val="22"/>
         </w:rPr>
-        <w:lastRenderedPageBreak/>
         <w:t xml:space="preserve">From the matrices above we can see that the one with the </w:t>
       </w:r>
       <w:r>
@@ -2274,7 +2365,7 @@
                     <pic:cNvPicPr/>
                   </pic:nvPicPr>
                   <pic:blipFill>
-                    <a:blip r:embed="rId13" cstate="print">
+                    <a:blip r:embed="rId14" cstate="print">
                       <a:extLst>
                         <a:ext uri="{28A0092B-C50C-407E-A947-70E740481C1C}">
                           <a14:useLocalDpi xmlns:a14="http://schemas.microsoft.com/office/drawing/2010/main" val="0"/>
@@ -2337,7 +2428,7 @@
                     <pic:cNvPicPr/>
                   </pic:nvPicPr>
                   <pic:blipFill>
-                    <a:blip r:embed="rId14" cstate="print">
+                    <a:blip r:embed="rId15" cstate="print">
                       <a:extLst>
                         <a:ext uri="{28A0092B-C50C-407E-A947-70E740481C1C}">
                           <a14:useLocalDpi xmlns:a14="http://schemas.microsoft.com/office/drawing/2010/main" val="0"/>
@@ -2603,13 +2694,7 @@
                               <w:jc w:val="center"/>
                             </w:pPr>
                             <w:r>
-                              <w:t>5</w:t>
-                            </w:r>
-                            <w:r>
-                              <w:t>0</w:t>
-                            </w:r>
-                            <w:r>
-                              <w:t xml:space="preserve"> epochs</w:t>
+                              <w:t>50 epochs</w:t>
                             </w:r>
                           </w:p>
                         </w:txbxContent>
@@ -2830,6 +2915,7 @@
           <w:sz w:val="22"/>
           <w:szCs w:val="22"/>
         </w:rPr>
+        <w:lastRenderedPageBreak/>
         <w:drawing>
           <wp:anchor distT="0" distB="0" distL="114300" distR="114300" simplePos="0" relativeHeight="251672576" behindDoc="0" locked="0" layoutInCell="1" allowOverlap="1" wp14:anchorId="05320243" wp14:editId="2A4E2CA9">
             <wp:simplePos x="0" y="0"/>
@@ -2854,7 +2940,7 @@
                     <pic:cNvPicPr/>
                   </pic:nvPicPr>
                   <pic:blipFill>
-                    <a:blip r:embed="rId15" cstate="print">
+                    <a:blip r:embed="rId16" cstate="print">
                       <a:extLst>
                         <a:ext uri="{28A0092B-C50C-407E-A947-70E740481C1C}">
                           <a14:useLocalDpi xmlns:a14="http://schemas.microsoft.com/office/drawing/2010/main" val="0"/>
@@ -3079,7 +3165,7 @@
                     <pic:cNvPicPr/>
                   </pic:nvPicPr>
                   <pic:blipFill>
-                    <a:blip r:embed="rId16" cstate="print">
+                    <a:blip r:embed="rId17" cstate="print">
                       <a:extLst>
                         <a:ext uri="{28A0092B-C50C-407E-A947-70E740481C1C}">
                           <a14:useLocalDpi xmlns:a14="http://schemas.microsoft.com/office/drawing/2010/main" val="0"/>
@@ -3142,7 +3228,7 @@
                     <pic:cNvPicPr/>
                   </pic:nvPicPr>
                   <pic:blipFill>
-                    <a:blip r:embed="rId17" cstate="print">
+                    <a:blip r:embed="rId18" cstate="print">
                       <a:extLst>
                         <a:ext uri="{28A0092B-C50C-407E-A947-70E740481C1C}">
                           <a14:useLocalDpi xmlns:a14="http://schemas.microsoft.com/office/drawing/2010/main" val="0"/>
@@ -3663,6 +3749,7 @@
           <w:sz w:val="22"/>
           <w:szCs w:val="22"/>
         </w:rPr>
+        <w:lastRenderedPageBreak/>
         <w:drawing>
           <wp:anchor distT="0" distB="0" distL="114300" distR="114300" simplePos="0" relativeHeight="251678720" behindDoc="0" locked="0" layoutInCell="1" allowOverlap="1" wp14:anchorId="6B089506" wp14:editId="031903D0">
             <wp:simplePos x="0" y="0"/>
@@ -3687,7 +3774,7 @@
                     <pic:cNvPicPr/>
                   </pic:nvPicPr>
                   <pic:blipFill>
-                    <a:blip r:embed="rId18" cstate="print">
+                    <a:blip r:embed="rId19" cstate="print">
                       <a:extLst>
                         <a:ext uri="{28A0092B-C50C-407E-A947-70E740481C1C}">
                           <a14:useLocalDpi xmlns:a14="http://schemas.microsoft.com/office/drawing/2010/main" val="0"/>
@@ -3753,7 +3840,7 @@
                     <pic:cNvPicPr/>
                   </pic:nvPicPr>
                   <pic:blipFill>
-                    <a:blip r:embed="rId19" cstate="print">
+                    <a:blip r:embed="rId20" cstate="print">
                       <a:extLst>
                         <a:ext uri="{28A0092B-C50C-407E-A947-70E740481C1C}">
                           <a14:useLocalDpi xmlns:a14="http://schemas.microsoft.com/office/drawing/2010/main" val="0"/>
@@ -5180,7 +5267,16 @@
           <w:sz w:val="22"/>
           <w:szCs w:val="22"/>
         </w:rPr>
-        <w:t>how parameters and optimizers have an impact on the final result with things such as accuracy and the epoch loss graph that helped me visualise how it all works and helped get a better understanding of how the layers in the convolutional neural network work together with different activation functions to get the best results with the model we use. This task also helped me understand how dropout can help our model’s accuracy because it doesn’t overfit the model and how overfitting can have a negative impact on the model at the end.</w:t>
+        <w:t xml:space="preserve">how parameters and optimizers have an impact on the final result with things such as accuracy and the epoch loss graph that helped me visualise how it all works and helped get a better understanding of how the layers in the </w:t>
+      </w:r>
+      <w:r>
+        <w:rPr>
+          <w:rFonts w:ascii="Arial" w:hAnsi="Arial" w:cs="Arial"/>
+          <w:sz w:val="22"/>
+          <w:szCs w:val="22"/>
+        </w:rPr>
+        <w:lastRenderedPageBreak/>
+        <w:t>convolutional neural network work together with different activation functions to get the best results with the model we use. This task also helped me understand how dropout can help our model’s accuracy because it doesn’t overfit the model and how overfitting can have a negative impact on the model at the end.</w:t>
       </w:r>
     </w:p>
     <w:p>
@@ -5208,7 +5304,7 @@
       </w:r>
     </w:p>
     <w:p>
-      <w:hyperlink r:id="rId20" w:history="1">
+      <w:hyperlink r:id="rId21" w:history="1">
         <w:r>
           <w:rPr>
             <w:rStyle w:val="Hyperlink"/>
@@ -5610,7 +5706,7 @@
       </w:r>
     </w:p>
     <w:p>
-      <w:hyperlink r:id="rId21" w:history="1">
+      <w:hyperlink r:id="rId22" w:history="1">
         <w:r>
           <w:rPr>
             <w:rStyle w:val="Hyperlink"/>
@@ -5626,7 +5722,7 @@
       </w:r>
     </w:p>
     <w:p>
-      <w:hyperlink r:id="rId22" w:history="1">
+      <w:hyperlink r:id="rId23" w:history="1">
         <w:r>
           <w:rPr>
             <w:rStyle w:val="Hyperlink"/>
@@ -5667,7 +5763,7 @@
                     <pic:cNvPicPr/>
                   </pic:nvPicPr>
                   <pic:blipFill>
-                    <a:blip r:embed="rId23" cstate="print">
+                    <a:blip r:embed="rId24" cstate="print">
                       <a:extLst>
                         <a:ext uri="{28A0092B-C50C-407E-A947-70E740481C1C}">
                           <a14:useLocalDpi xmlns:a14="http://schemas.microsoft.com/office/drawing/2010/main" val="0"/>
@@ -5705,6 +5801,7 @@
         <w:rPr>
           <w:noProof/>
         </w:rPr>
+        <w:lastRenderedPageBreak/>
         <mc:AlternateContent>
           <mc:Choice Requires="wps">
             <w:drawing>
@@ -5893,7 +5990,7 @@
                     <pic:cNvPicPr/>
                   </pic:nvPicPr>
                   <pic:blipFill>
-                    <a:blip r:embed="rId24" cstate="print">
+                    <a:blip r:embed="rId25" cstate="print">
                       <a:extLst>
                         <a:ext uri="{28A0092B-C50C-407E-A947-70E740481C1C}">
                           <a14:useLocalDpi xmlns:a14="http://schemas.microsoft.com/office/drawing/2010/main" val="0"/>
@@ -6032,7 +6129,7 @@
                     <pic:cNvPicPr/>
                   </pic:nvPicPr>
                   <pic:blipFill>
-                    <a:blip r:embed="rId25" cstate="print">
+                    <a:blip r:embed="rId26" cstate="print">
                       <a:extLst>
                         <a:ext uri="{28A0092B-C50C-407E-A947-70E740481C1C}">
                           <a14:useLocalDpi xmlns:a14="http://schemas.microsoft.com/office/drawing/2010/main" val="0"/>
@@ -6274,7 +6371,7 @@
                     <pic:cNvPicPr/>
                   </pic:nvPicPr>
                   <pic:blipFill>
-                    <a:blip r:embed="rId26" cstate="print">
+                    <a:blip r:embed="rId27" cstate="print">
                       <a:extLst>
                         <a:ext uri="{28A0092B-C50C-407E-A947-70E740481C1C}">
                           <a14:useLocalDpi xmlns:a14="http://schemas.microsoft.com/office/drawing/2010/main" val="0"/>
@@ -6334,7 +6431,7 @@
                     <pic:cNvPicPr/>
                   </pic:nvPicPr>
                   <pic:blipFill>
-                    <a:blip r:embed="rId27" cstate="print">
+                    <a:blip r:embed="rId28" cstate="print">
                       <a:extLst>
                         <a:ext uri="{28A0092B-C50C-407E-A947-70E740481C1C}">
                           <a14:useLocalDpi xmlns:a14="http://schemas.microsoft.com/office/drawing/2010/main" val="0"/>
@@ -6368,7 +6465,7 @@
       </w:r>
     </w:p>
     <w:sectPr>
-      <w:headerReference w:type="default" r:id="rId28"/>
+      <w:headerReference w:type="default" r:id="rId29"/>
       <w:pgSz w:w="11906" w:h="16838"/>
       <w:pgMar w:top="1440" w:right="1440" w:bottom="1440" w:left="1440" w:header="708" w:footer="708" w:gutter="0"/>
       <w:cols w:space="708"/>
@@ -6987,6 +7084,18 @@
     <w:uiPriority w:val="99"/>
     <w:rsid w:val="001A1132"/>
   </w:style>
+  <w:style w:type="character" w:styleId="FollowedHyperlink">
+    <w:name w:val="FollowedHyperlink"/>
+    <w:basedOn w:val="DefaultParagraphFont"/>
+    <w:uiPriority w:val="99"/>
+    <w:semiHidden/>
+    <w:unhideWhenUsed/>
+    <w:rsid w:val="00F3601A"/>
+    <w:rPr>
+      <w:color w:val="954F72" w:themeColor="followedHyperlink"/>
+      <w:u w:val="single"/>
+    </w:rPr>
+  </w:style>
 </w:styles>
 </file>
 

</xml_diff>